<commit_message>
added microsoft docs for the method section
</commit_message>
<xml_diff>
--- a/method_SI.docx
+++ b/method_SI.docx
@@ -15,6 +15,8 @@
           <w:szCs w:val="48"/>
         </w:rPr>
       </w:pPr>
+      <w:bookmarkStart w:id="0" w:name="Method-section:"/>
+      <w:bookmarkEnd w:id="0"/>
       <w:r>
         <w:rPr>
           <w:rFonts w:ascii="Times New Roman" w:eastAsia="Times New Roman" w:hAnsi="Times New Roman"/>
@@ -24,20 +26,7 @@
           <w:sz w:val="48"/>
           <w:szCs w:val="48"/>
         </w:rPr>
-        <w:t>1</w:t>
-      </w:r>
-      <w:bookmarkStart w:id="0" w:name="Method-section:"/>
-      <w:bookmarkEnd w:id="0"/>
-      <w:r>
-        <w:rPr>
-          <w:rFonts w:ascii="Times New Roman" w:eastAsia="Times New Roman" w:hAnsi="Times New Roman"/>
-          <w:b/>
-          <w:bCs/>
-          <w:kern w:val="36"/>
-          <w:sz w:val="48"/>
-          <w:szCs w:val="48"/>
-        </w:rPr>
-        <w:t xml:space="preserve"> Method section:</w:t>
+        <w:t>Method section:</w:t>
       </w:r>
     </w:p>
     <w:p>
@@ -124,7 +113,7 @@
           <v:shape id="_x0000_i1025" type="#_x0000_t75" style="width:9pt;height:13pt" o:ole="">
             <v:imagedata r:id="rId9" o:title=""/>
           </v:shape>
-          <o:OLEObject Type="Embed" ProgID="Equation.3" ShapeID="_x0000_i1025" DrawAspect="Content" ObjectID="_1444201492" r:id="rId10"/>
+          <o:OLEObject Type="Embed" ProgID="Equation.3" ShapeID="_x0000_i1025" DrawAspect="Content" ObjectID="_1444202382" r:id="rId10"/>
         </w:object>
       </w:r>
       <w:r>
@@ -142,7 +131,7 @@
           <v:shape id="_x0000_i1026" type="#_x0000_t75" style="width:185pt;height:34pt" o:ole="">
             <v:imagedata r:id="rId11" o:title=""/>
           </v:shape>
-          <o:OLEObject Type="Embed" ProgID="Equation.3" ShapeID="_x0000_i1026" DrawAspect="Content" ObjectID="_1444201493" r:id="rId12"/>
+          <o:OLEObject Type="Embed" ProgID="Equation.3" ShapeID="_x0000_i1026" DrawAspect="Content" ObjectID="_1444202383" r:id="rId12"/>
         </w:object>
       </w:r>
       <w:r>
@@ -400,24 +389,6 @@
           <w:rFonts w:ascii="Times New Roman" w:eastAsia="Times New Roman" w:hAnsi="Times New Roman"/>
         </w:rPr>
         <w:t>Number of hours the protein peak lags the mRNA peak</w:t>
-      </w:r>
-    </w:p>
-    <w:p>
-      <w:pPr>
-        <w:numPr>
-          <w:ilvl w:val="0"/>
-          <w:numId w:val="1"/>
-        </w:numPr>
-        <w:spacing w:before="100" w:beforeAutospacing="1" w:after="100" w:afterAutospacing="1"/>
-        <w:rPr>
-          <w:rFonts w:ascii="Times New Roman" w:eastAsia="Times New Roman" w:hAnsi="Times New Roman"/>
-        </w:rPr>
-      </w:pPr>
-      <w:r>
-        <w:rPr>
-          <w:rFonts w:ascii="Times New Roman" w:eastAsia="Times New Roman" w:hAnsi="Times New Roman"/>
-        </w:rPr>
-        <w:t>Citation:</w:t>
       </w:r>
     </w:p>
     <w:p>
@@ -441,92 +412,1306 @@
           <w:tab w:val="left" w:pos="14656"/>
         </w:tabs>
         <w:rPr>
-          <w:rFonts w:ascii="Times" w:eastAsiaTheme="minorHAnsi" w:hAnsi="Times"/>
+          <w:rFonts w:ascii="Courier New" w:hAnsi="Courier New"/>
           <w:sz w:val="20"/>
           <w:szCs w:val="20"/>
         </w:rPr>
       </w:pPr>
-      <w:r>
-        <w:rPr>
+    </w:p>
+    <w:p>
+      <w:pPr>
+        <w:spacing w:before="100" w:beforeAutospacing="1" w:after="100" w:afterAutospacing="1"/>
+        <w:outlineLvl w:val="1"/>
+        <w:rPr>
+          <w:rFonts w:ascii="Times New Roman" w:eastAsia="Times New Roman" w:hAnsi="Times New Roman" w:cs="Times New Roman"/>
+          <w:b/>
+          <w:bCs/>
+        </w:rPr>
+      </w:pPr>
+      <w:r>
+        <w:rPr>
+          <w:rFonts w:ascii="Times New Roman" w:eastAsia="Times New Roman" w:hAnsi="Times New Roman" w:cs="Times New Roman"/>
+          <w:b/>
+          <w:bCs/>
+        </w:rPr>
+        <w:t>1.3</w:t>
+      </w:r>
+      <w:bookmarkStart w:id="2" w:name="Metabolic-overview-animation"/>
+      <w:bookmarkEnd w:id="2"/>
+      <w:r>
+        <w:rPr>
+          <w:rFonts w:ascii="Times New Roman" w:eastAsia="Times New Roman" w:hAnsi="Times New Roman" w:cs="Times New Roman"/>
+          <w:b/>
+          <w:bCs/>
+        </w:rPr>
+        <w:t xml:space="preserve"> </w:t>
+      </w:r>
+      <w:r>
+        <w:rPr>
+          <w:rFonts w:ascii="Times New Roman" w:eastAsia="Times New Roman" w:hAnsi="Times New Roman" w:cs="Times New Roman"/>
+          <w:b/>
+          <w:bCs/>
+        </w:rPr>
+        <w:t>Metabolic overview animation</w:t>
+      </w:r>
+      <w:r>
+        <w:rPr>
+          <w:rFonts w:ascii="Times New Roman" w:eastAsia="Times New Roman" w:hAnsi="Times New Roman" w:cs="Times New Roman"/>
+          <w:b/>
+          <w:bCs/>
+          <w:vertAlign w:val="superscript"/>
+        </w:rPr>
+        <w:t>2</w:t>
+      </w:r>
+    </w:p>
+    <w:p>
+      <w:pPr>
+        <w:numPr>
+          <w:ilvl w:val="0"/>
+          <w:numId w:val="2"/>
+        </w:numPr>
+        <w:spacing w:before="100" w:beforeAutospacing="1" w:after="100" w:afterAutospacing="1"/>
+        <w:rPr>
+          <w:rFonts w:ascii="Times New Roman" w:eastAsia="Times New Roman" w:hAnsi="Times New Roman" w:cs="Times New Roman"/>
+        </w:rPr>
+      </w:pPr>
+      <w:proofErr w:type="gramStart"/>
+      <w:r>
+        <w:rPr>
+          <w:rFonts w:ascii="Times New Roman" w:eastAsia="Times New Roman" w:hAnsi="Times New Roman" w:cs="Times New Roman"/>
+        </w:rPr>
+        <w:t>mRNA</w:t>
+      </w:r>
+      <w:proofErr w:type="gramEnd"/>
+      <w:r>
+        <w:rPr>
+          <w:rFonts w:ascii="Times New Roman" w:eastAsia="Times New Roman" w:hAnsi="Times New Roman" w:cs="Times New Roman"/>
+        </w:rPr>
+        <w:t xml:space="preserve"> - Using the </w:t>
+      </w:r>
+      <w:proofErr w:type="spellStart"/>
+      <w:r>
+        <w:rPr>
+          <w:rFonts w:ascii="Times New Roman" w:hAnsi="Times New Roman" w:cs="Times New Roman"/>
+        </w:rPr>
+        <w:t>PwyRNAOscillations</w:t>
+      </w:r>
+      <w:proofErr w:type="spellEnd"/>
+      <w:r>
+        <w:rPr>
+          <w:rFonts w:ascii="Times New Roman" w:eastAsia="Times New Roman" w:hAnsi="Times New Roman" w:cs="Times New Roman"/>
+        </w:rPr>
+        <w:t xml:space="preserve"> dataset, we overlaid a 24-hour time series of clock-controlled mRNA simulated expression onto the cellular overview. </w:t>
+      </w:r>
+    </w:p>
+    <w:p>
+      <w:pPr>
+        <w:spacing w:before="100" w:beforeAutospacing="1" w:after="100" w:afterAutospacing="1"/>
+        <w:ind w:left="360"/>
+        <w:rPr>
+          <w:rFonts w:ascii="Times New Roman" w:eastAsia="Times New Roman" w:hAnsi="Times New Roman" w:cs="Times New Roman"/>
+          <w:b/>
+        </w:rPr>
+      </w:pPr>
+      <w:proofErr w:type="gramStart"/>
+      <w:r>
+        <w:rPr>
+          <w:rStyle w:val="toc-item-num"/>
+          <w:rFonts w:ascii="Times New Roman" w:eastAsia="Times New Roman" w:hAnsi="Times New Roman" w:cs="Times New Roman"/>
+          <w:b/>
+        </w:rPr>
+        <w:t>1.3.1  </w:t>
+      </w:r>
+      <w:bookmarkStart w:id="3" w:name="Clock-controlled-mRNA-expression-simulat"/>
+      <w:bookmarkEnd w:id="3"/>
+      <w:r>
+        <w:rPr>
+          <w:rFonts w:ascii="Times New Roman" w:eastAsia="Times New Roman" w:hAnsi="Times New Roman" w:cs="Times New Roman"/>
+          <w:b/>
+        </w:rPr>
+        <w:t>Clock</w:t>
+      </w:r>
+      <w:proofErr w:type="gramEnd"/>
+      <w:r>
+        <w:rPr>
+          <w:rFonts w:ascii="Times New Roman" w:eastAsia="Times New Roman" w:hAnsi="Times New Roman" w:cs="Times New Roman"/>
+          <w:b/>
+        </w:rPr>
+        <w:t>-controlled mRNA expression simulation</w:t>
+      </w:r>
+    </w:p>
+    <w:p>
+      <w:pPr>
+        <w:numPr>
+          <w:ilvl w:val="1"/>
+          <w:numId w:val="2"/>
+        </w:numPr>
+        <w:spacing w:before="100" w:beforeAutospacing="1" w:after="100" w:afterAutospacing="1"/>
+        <w:rPr>
+          <w:rFonts w:ascii="Times New Roman" w:eastAsia="Times New Roman" w:hAnsi="Times New Roman" w:cs="Times New Roman"/>
+        </w:rPr>
+      </w:pPr>
+      <w:proofErr w:type="spellStart"/>
+      <w:r>
+        <w:rPr>
+          <w:rStyle w:val="HTMLCode"/>
+          <w:rFonts w:ascii="Times New Roman" w:hAnsi="Times New Roman" w:cs="Times New Roman"/>
+          <w:sz w:val="24"/>
+          <w:szCs w:val="24"/>
+        </w:rPr>
+        <w:t>RNAOscillations.tsv</w:t>
+      </w:r>
+      <w:proofErr w:type="spellEnd"/>
+      <w:r>
+        <w:rPr>
+          <w:rFonts w:ascii="Times New Roman" w:eastAsia="Times New Roman" w:hAnsi="Times New Roman" w:cs="Times New Roman"/>
+        </w:rPr>
+        <w:t xml:space="preserve"> contains expression data for all clock-controlled mRNA. This dataset is used to generate the mRNA </w:t>
+      </w:r>
+      <w:proofErr w:type="spellStart"/>
+      <w:r>
+        <w:rPr>
+          <w:rFonts w:ascii="Times New Roman" w:eastAsia="Times New Roman" w:hAnsi="Times New Roman" w:cs="Times New Roman"/>
+        </w:rPr>
+        <w:t>Omics</w:t>
+      </w:r>
+      <w:proofErr w:type="spellEnd"/>
+      <w:r>
+        <w:rPr>
+          <w:rFonts w:ascii="Times New Roman" w:eastAsia="Times New Roman" w:hAnsi="Times New Roman" w:cs="Times New Roman"/>
+        </w:rPr>
+        <w:t xml:space="preserve"> Dashboard char</w:t>
+      </w:r>
+    </w:p>
+    <w:p>
+      <w:pPr>
+        <w:numPr>
+          <w:ilvl w:val="1"/>
+          <w:numId w:val="2"/>
+        </w:numPr>
+        <w:spacing w:before="100" w:beforeAutospacing="1" w:after="100" w:afterAutospacing="1"/>
+        <w:rPr>
+          <w:rFonts w:ascii="Times New Roman" w:eastAsia="Times New Roman" w:hAnsi="Times New Roman" w:cs="Times New Roman"/>
+        </w:rPr>
+      </w:pPr>
+      <w:proofErr w:type="spellStart"/>
+      <w:r>
+        <w:rPr>
+          <w:rStyle w:val="HTMLCode"/>
+          <w:rFonts w:ascii="Times New Roman" w:hAnsi="Times New Roman" w:cs="Times New Roman"/>
+          <w:sz w:val="24"/>
+          <w:szCs w:val="24"/>
+        </w:rPr>
+        <w:t>PwyRNAOscillations.tsv</w:t>
+      </w:r>
+      <w:proofErr w:type="spellEnd"/>
+      <w:r>
+        <w:rPr>
+          <w:rFonts w:ascii="Times New Roman" w:eastAsia="Times New Roman" w:hAnsi="Times New Roman" w:cs="Times New Roman"/>
+        </w:rPr>
+        <w:t xml:space="preserve"> contains expression data for only clock-controlled mRNA whose product is an enzyme in a known pathway. This dataset is used to generate the mRNA cellular overview animation.</w:t>
+      </w:r>
+    </w:p>
+    <w:p>
+      <w:pPr>
+        <w:numPr>
+          <w:ilvl w:val="0"/>
+          <w:numId w:val="2"/>
+        </w:numPr>
+        <w:spacing w:before="100" w:beforeAutospacing="1" w:after="100" w:afterAutospacing="1"/>
+        <w:rPr>
+          <w:rFonts w:ascii="Times New Roman" w:eastAsia="Times New Roman" w:hAnsi="Times New Roman" w:cs="Times New Roman"/>
+        </w:rPr>
+      </w:pPr>
+      <w:r>
+        <w:rPr>
+          <w:rFonts w:ascii="Times New Roman" w:eastAsia="Times New Roman" w:hAnsi="Times New Roman" w:cs="Times New Roman"/>
+        </w:rPr>
+        <w:t>P</w:t>
+      </w:r>
+      <w:r>
+        <w:rPr>
+          <w:rFonts w:ascii="Times New Roman" w:eastAsia="Times New Roman" w:hAnsi="Times New Roman" w:cs="Times New Roman"/>
+        </w:rPr>
+        <w:t xml:space="preserve">rotein - Using the </w:t>
+      </w:r>
+      <w:proofErr w:type="spellStart"/>
+      <w:r>
+        <w:rPr>
+          <w:rFonts w:ascii="Times New Roman" w:hAnsi="Times New Roman" w:cs="Times New Roman"/>
+        </w:rPr>
+        <w:t>PwyProteinOscillations</w:t>
+      </w:r>
+      <w:proofErr w:type="spellEnd"/>
+      <w:r>
+        <w:rPr>
+          <w:rFonts w:ascii="Times New Roman" w:eastAsia="Times New Roman" w:hAnsi="Times New Roman" w:cs="Times New Roman"/>
+        </w:rPr>
+        <w:t xml:space="preserve"> dataset we generated an animation of the proteins using the </w:t>
+      </w:r>
+      <w:proofErr w:type="spellStart"/>
+      <w:r>
+        <w:rPr>
+          <w:rFonts w:ascii="Times New Roman" w:eastAsia="Times New Roman" w:hAnsi="Times New Roman" w:cs="Times New Roman"/>
+        </w:rPr>
+        <w:t>NeurosporaCyc</w:t>
+      </w:r>
+      <w:proofErr w:type="spellEnd"/>
+      <w:r>
+        <w:rPr>
+          <w:rFonts w:ascii="Times New Roman" w:eastAsia="Times New Roman" w:hAnsi="Times New Roman" w:cs="Times New Roman"/>
+        </w:rPr>
+        <w:t xml:space="preserve"> </w:t>
+      </w:r>
+      <w:proofErr w:type="spellStart"/>
+      <w:r>
+        <w:rPr>
+          <w:rFonts w:ascii="Times New Roman" w:eastAsia="Times New Roman" w:hAnsi="Times New Roman" w:cs="Times New Roman"/>
+        </w:rPr>
+        <w:t>Omics</w:t>
+      </w:r>
+      <w:proofErr w:type="spellEnd"/>
+      <w:r>
+        <w:rPr>
+          <w:rFonts w:ascii="Times New Roman" w:eastAsia="Times New Roman" w:hAnsi="Times New Roman" w:cs="Times New Roman"/>
+        </w:rPr>
+        <w:t xml:space="preserve"> Viewer </w:t>
+      </w:r>
+    </w:p>
+    <w:p>
+      <w:pPr>
+        <w:spacing w:before="100" w:beforeAutospacing="1" w:after="100" w:afterAutospacing="1"/>
+        <w:rPr>
+          <w:rFonts w:ascii="Times" w:eastAsia="Times New Roman" w:hAnsi="Times"/>
+          <w:b/>
+        </w:rPr>
+      </w:pPr>
+      <w:r>
+        <w:rPr>
+          <w:rStyle w:val="toc-item-num"/>
+          <w:rFonts w:ascii="Times" w:eastAsia="Times New Roman" w:hAnsi="Times"/>
+          <w:b/>
+        </w:rPr>
+        <w:t>1.3.2</w:t>
+      </w:r>
+      <w:bookmarkStart w:id="4" w:name="Clock-controlled-protein-expression-simu"/>
+      <w:bookmarkEnd w:id="4"/>
+      <w:r>
+        <w:rPr>
+          <w:rStyle w:val="toc-item-num"/>
+          <w:rFonts w:ascii="Times" w:eastAsia="Times New Roman" w:hAnsi="Times"/>
+          <w:b/>
+        </w:rPr>
+        <w:t xml:space="preserve"> </w:t>
+      </w:r>
+      <w:r>
+        <w:rPr>
+          <w:rFonts w:ascii="Times" w:eastAsia="Times New Roman" w:hAnsi="Times"/>
+          <w:b/>
+        </w:rPr>
+        <w:t>Clock-controlled protein expression simulation</w:t>
+      </w:r>
+    </w:p>
+    <w:p>
+      <w:pPr>
+        <w:numPr>
+          <w:ilvl w:val="0"/>
+          <w:numId w:val="3"/>
+        </w:numPr>
+        <w:spacing w:before="100" w:beforeAutospacing="1" w:after="100" w:afterAutospacing="1"/>
+        <w:rPr>
+          <w:rFonts w:ascii="Times" w:eastAsia="Times New Roman" w:hAnsi="Times"/>
+        </w:rPr>
+      </w:pPr>
+      <w:proofErr w:type="spellStart"/>
+      <w:r>
+        <w:rPr>
+          <w:rStyle w:val="HTMLCode"/>
           <w:rFonts w:ascii="Times" w:hAnsi="Times"/>
-          <w:sz w:val="20"/>
-          <w:szCs w:val="20"/>
+          <w:sz w:val="24"/>
+          <w:szCs w:val="24"/>
+        </w:rPr>
+        <w:lastRenderedPageBreak/>
+        <w:t>ProteinOscillations.tsv</w:t>
+      </w:r>
+      <w:proofErr w:type="spellEnd"/>
+      <w:r>
+        <w:rPr>
+          <w:rFonts w:ascii="Times" w:eastAsia="Times New Roman" w:hAnsi="Times"/>
+        </w:rPr>
+        <w:t xml:space="preserve"> contains expression data for all clock-controlled proteins. This dataset is used to generate the protein </w:t>
+      </w:r>
+      <w:proofErr w:type="spellStart"/>
+      <w:r>
+        <w:rPr>
+          <w:rFonts w:ascii="Times" w:eastAsia="Times New Roman" w:hAnsi="Times"/>
+        </w:rPr>
+        <w:t>Omics</w:t>
+      </w:r>
+      <w:proofErr w:type="spellEnd"/>
+      <w:r>
+        <w:rPr>
+          <w:rFonts w:ascii="Times" w:eastAsia="Times New Roman" w:hAnsi="Times"/>
+        </w:rPr>
+        <w:t xml:space="preserve"> Dashboard charts</w:t>
+      </w:r>
+    </w:p>
+    <w:p>
+      <w:pPr>
+        <w:numPr>
+          <w:ilvl w:val="0"/>
+          <w:numId w:val="3"/>
+        </w:numPr>
+        <w:spacing w:before="100" w:beforeAutospacing="1" w:after="100" w:afterAutospacing="1"/>
+        <w:rPr>
+          <w:rFonts w:ascii="Times" w:eastAsia="Times New Roman" w:hAnsi="Times"/>
+        </w:rPr>
+      </w:pPr>
+      <w:proofErr w:type="spellStart"/>
+      <w:r>
+        <w:rPr>
+          <w:rStyle w:val="HTMLCode"/>
+          <w:rFonts w:ascii="Times" w:hAnsi="Times"/>
+          <w:sz w:val="24"/>
+          <w:szCs w:val="24"/>
+        </w:rPr>
+        <w:t>PwyProteinOscillations.tsv</w:t>
+      </w:r>
+      <w:proofErr w:type="spellEnd"/>
+      <w:r>
+        <w:rPr>
+          <w:rFonts w:ascii="Times" w:eastAsia="Times New Roman" w:hAnsi="Times"/>
+        </w:rPr>
+        <w:t xml:space="preserve"> contains expression data for only clock-controlled proteins that are enzymes in a known pathway. This dataset is used to generate the protein cellular overview animation.</w:t>
+      </w:r>
+    </w:p>
+    <w:p>
+      <w:pPr>
+        <w:spacing w:before="100" w:beforeAutospacing="1" w:after="100" w:afterAutospacing="1"/>
+        <w:outlineLvl w:val="1"/>
+        <w:rPr>
+          <w:rFonts w:ascii="Times New Roman" w:eastAsia="Times New Roman" w:hAnsi="Times New Roman"/>
+          <w:b/>
+          <w:bCs/>
+          <w:sz w:val="36"/>
+          <w:szCs w:val="36"/>
+        </w:rPr>
+      </w:pPr>
+      <w:proofErr w:type="gramStart"/>
+      <w:r>
+        <w:rPr>
+          <w:rFonts w:ascii="Times New Roman" w:eastAsia="Times New Roman" w:hAnsi="Times New Roman"/>
+          <w:b/>
+          <w:bCs/>
+          <w:sz w:val="36"/>
+          <w:szCs w:val="36"/>
+        </w:rPr>
+        <w:t>1.4  </w:t>
+      </w:r>
+      <w:bookmarkStart w:id="5" w:name="Omics-dashboard"/>
+      <w:bookmarkEnd w:id="5"/>
+      <w:proofErr w:type="spellStart"/>
+      <w:r>
+        <w:rPr>
+          <w:rFonts w:ascii="Times New Roman" w:eastAsia="Times New Roman" w:hAnsi="Times New Roman"/>
+          <w:b/>
+          <w:bCs/>
+          <w:sz w:val="36"/>
+          <w:szCs w:val="36"/>
+        </w:rPr>
+        <w:t>Omics</w:t>
+      </w:r>
+      <w:proofErr w:type="spellEnd"/>
+      <w:proofErr w:type="gramEnd"/>
+      <w:r>
+        <w:rPr>
+          <w:rFonts w:ascii="Times New Roman" w:eastAsia="Times New Roman" w:hAnsi="Times New Roman"/>
+          <w:b/>
+          <w:bCs/>
+          <w:sz w:val="36"/>
+          <w:szCs w:val="36"/>
+        </w:rPr>
+        <w:t xml:space="preserve"> dashboard</w:t>
+      </w:r>
+      <w:r>
+        <w:rPr>
+          <w:rFonts w:ascii="Times New Roman" w:eastAsia="Times New Roman" w:hAnsi="Times New Roman"/>
+          <w:b/>
+          <w:bCs/>
+          <w:sz w:val="36"/>
+          <w:szCs w:val="36"/>
           <w:vertAlign w:val="superscript"/>
         </w:rPr>
-        <w:t>1</w:t>
-      </w:r>
-      <w:r>
+        <w:t>3</w:t>
+      </w:r>
+    </w:p>
+    <w:p>
+      <w:pPr>
+        <w:spacing w:before="100" w:beforeAutospacing="1" w:after="100" w:afterAutospacing="1"/>
+        <w:rPr>
+          <w:rFonts w:ascii="Times New Roman" w:eastAsiaTheme="minorHAnsi" w:hAnsi="Times New Roman" w:cs="Times New Roman"/>
+        </w:rPr>
+      </w:pPr>
+      <w:r>
+        <w:rPr>
+          <w:rFonts w:ascii="Times New Roman" w:hAnsi="Times New Roman" w:cs="Times New Roman"/>
+        </w:rPr>
+        <w:t xml:space="preserve">For the </w:t>
+      </w:r>
+      <w:proofErr w:type="spellStart"/>
+      <w:r>
+        <w:rPr>
+          <w:rFonts w:ascii="Times New Roman" w:hAnsi="Times New Roman" w:cs="Times New Roman"/>
+        </w:rPr>
+        <w:t>omics</w:t>
+      </w:r>
+      <w:proofErr w:type="spellEnd"/>
+      <w:r>
+        <w:rPr>
+          <w:rFonts w:ascii="Times New Roman" w:hAnsi="Times New Roman" w:cs="Times New Roman"/>
+        </w:rPr>
+        <w:t xml:space="preserve"> dashboard,</w:t>
+      </w:r>
+    </w:p>
+    <w:p>
+      <w:pPr>
+        <w:numPr>
+          <w:ilvl w:val="0"/>
+          <w:numId w:val="4"/>
+        </w:numPr>
+        <w:spacing w:before="100" w:beforeAutospacing="1" w:after="100" w:afterAutospacing="1"/>
+        <w:rPr>
+          <w:rFonts w:ascii="Times New Roman" w:eastAsia="Times New Roman" w:hAnsi="Times New Roman" w:cs="Times New Roman"/>
+        </w:rPr>
+      </w:pPr>
+      <w:r>
+        <w:rPr>
+          <w:rFonts w:ascii="Times New Roman" w:eastAsia="Times New Roman" w:hAnsi="Times New Roman" w:cs="Times New Roman"/>
+        </w:rPr>
+        <w:t>Black color represents mRNA expression</w:t>
+      </w:r>
+    </w:p>
+    <w:p>
+      <w:pPr>
+        <w:numPr>
+          <w:ilvl w:val="0"/>
+          <w:numId w:val="4"/>
+        </w:numPr>
+        <w:spacing w:before="100" w:beforeAutospacing="1" w:after="100" w:afterAutospacing="1"/>
+        <w:rPr>
+          <w:rFonts w:ascii="Times New Roman" w:eastAsia="Times New Roman" w:hAnsi="Times New Roman" w:cs="Times New Roman"/>
+        </w:rPr>
+      </w:pPr>
+      <w:r>
+        <w:rPr>
+          <w:rFonts w:ascii="Times New Roman" w:eastAsia="Times New Roman" w:hAnsi="Times New Roman" w:cs="Times New Roman"/>
+        </w:rPr>
+        <w:t>Red color represents protein expression</w:t>
+      </w:r>
+    </w:p>
+    <w:p>
+      <w:pPr>
+        <w:numPr>
+          <w:ilvl w:val="0"/>
+          <w:numId w:val="4"/>
+        </w:numPr>
+        <w:spacing w:before="100" w:beforeAutospacing="1" w:after="100" w:afterAutospacing="1"/>
+        <w:rPr>
+          <w:rFonts w:ascii="Times New Roman" w:eastAsia="Times New Roman" w:hAnsi="Times New Roman" w:cs="Times New Roman"/>
+        </w:rPr>
+      </w:pPr>
+      <w:r>
+        <w:rPr>
+          <w:rFonts w:ascii="Times New Roman" w:eastAsia="Times New Roman" w:hAnsi="Times New Roman" w:cs="Times New Roman"/>
+        </w:rPr>
+        <w:t xml:space="preserve">Each small dot represents the expression of a single gene in the pathway class (Amino Acid synthesis, for example) at a specific time point. </w:t>
+      </w:r>
+    </w:p>
+    <w:p>
+      <w:pPr>
+        <w:numPr>
+          <w:ilvl w:val="0"/>
+          <w:numId w:val="4"/>
+        </w:numPr>
+        <w:spacing w:before="100" w:beforeAutospacing="1" w:after="100" w:afterAutospacing="1"/>
+        <w:rPr>
+          <w:rFonts w:ascii="Times New Roman" w:eastAsia="Times New Roman" w:hAnsi="Times New Roman" w:cs="Times New Roman"/>
+        </w:rPr>
+      </w:pPr>
+      <w:r>
+        <w:rPr>
+          <w:rFonts w:ascii="Times New Roman" w:eastAsia="Times New Roman" w:hAnsi="Times New Roman" w:cs="Times New Roman"/>
+        </w:rPr>
+        <w:t>The large dot represents the average amplitude across all genes in that pathway class for that time point.</w:t>
+      </w:r>
+    </w:p>
+    <w:p>
+      <w:pPr>
+        <w:numPr>
+          <w:ilvl w:val="0"/>
+          <w:numId w:val="4"/>
+        </w:numPr>
+        <w:spacing w:before="100" w:beforeAutospacing="1" w:after="100" w:afterAutospacing="1"/>
+        <w:rPr>
+          <w:rFonts w:ascii="Times New Roman" w:eastAsia="Times New Roman" w:hAnsi="Times New Roman" w:cs="Times New Roman"/>
+        </w:rPr>
+      </w:pPr>
+      <w:r>
+        <w:rPr>
+          <w:rFonts w:ascii="Times New Roman" w:eastAsia="Times New Roman" w:hAnsi="Times New Roman" w:cs="Times New Roman"/>
+        </w:rPr>
+        <w:t>The line connecting the dots represents the "spread" of different expression levels for the genes in the pathway.</w:t>
+      </w:r>
+    </w:p>
+    <w:p>
+      <w:pPr>
+        <w:numPr>
+          <w:ilvl w:val="0"/>
+          <w:numId w:val="4"/>
+        </w:numPr>
+        <w:spacing w:before="100" w:beforeAutospacing="1" w:after="100" w:afterAutospacing="1"/>
+        <w:rPr>
+          <w:rFonts w:ascii="Times New Roman" w:eastAsia="Times New Roman" w:hAnsi="Times New Roman" w:cs="Times New Roman"/>
+        </w:rPr>
+      </w:pPr>
+      <w:r>
+        <w:rPr>
+          <w:rFonts w:ascii="Times New Roman" w:hAnsi="Times New Roman" w:cs="Times New Roman"/>
+        </w:rPr>
+        <w:t>RNAandProteinOscillations12.pdf</w:t>
+      </w:r>
+      <w:r>
+        <w:rPr>
+          <w:rFonts w:ascii="Times New Roman" w:eastAsia="Times New Roman" w:hAnsi="Times New Roman" w:cs="Times New Roman"/>
+        </w:rPr>
+        <w:t xml:space="preserve"> displays 12 data points per clock-controlled gene, where simulated mRNA and Protein expression is alternated every 2 hours: </w:t>
+      </w:r>
+      <w:r>
+        <w:rPr>
+          <w:rFonts w:ascii="Times New Roman" w:hAnsi="Times New Roman" w:cs="Times New Roman"/>
+        </w:rPr>
+        <w:t>0h_mRNA, 2h_p</w:t>
+      </w:r>
+      <w:r>
+        <w:rPr>
+          <w:rFonts w:ascii="Times New Roman" w:hAnsi="Times New Roman" w:cs="Times New Roman"/>
+        </w:rPr>
+        <w:t xml:space="preserve">rotein, 4h_mRNA, 6h_protein, </w:t>
+      </w:r>
+      <w:r>
+        <w:rPr>
+          <w:rFonts w:ascii="Times New Roman" w:hAnsi="Times New Roman" w:cs="Times New Roman"/>
+        </w:rPr>
+        <w:t xml:space="preserve">20h_mRNA, </w:t>
+      </w:r>
+      <w:proofErr w:type="gramStart"/>
+      <w:r>
+        <w:rPr>
+          <w:rFonts w:ascii="Times New Roman" w:hAnsi="Times New Roman" w:cs="Times New Roman"/>
+        </w:rPr>
+        <w:t>22h</w:t>
+      </w:r>
+      <w:proofErr w:type="gramEnd"/>
+      <w:r>
+        <w:rPr>
+          <w:rFonts w:ascii="Times New Roman" w:hAnsi="Times New Roman" w:cs="Times New Roman"/>
+        </w:rPr>
+        <w:t>_protein</w:t>
+      </w:r>
+      <w:r>
+        <w:rPr>
+          <w:rFonts w:ascii="Times New Roman" w:eastAsia="Times New Roman" w:hAnsi="Times New Roman" w:cs="Times New Roman"/>
+        </w:rPr>
+        <w:t xml:space="preserve">. </w:t>
+      </w:r>
+    </w:p>
+    <w:p>
+      <w:pPr>
+        <w:numPr>
+          <w:ilvl w:val="0"/>
+          <w:numId w:val="4"/>
+        </w:numPr>
+        <w:spacing w:before="100" w:beforeAutospacing="1" w:after="100" w:afterAutospacing="1"/>
+        <w:rPr>
+          <w:rFonts w:ascii="Times New Roman" w:eastAsia="Times New Roman" w:hAnsi="Times New Roman" w:cs="Times New Roman"/>
+        </w:rPr>
+      </w:pPr>
+      <w:r>
+        <w:rPr>
+          <w:rFonts w:ascii="Times New Roman" w:hAnsi="Times New Roman" w:cs="Times New Roman"/>
+        </w:rPr>
+        <w:t>RNAandProteinOscillations24.pdf</w:t>
+      </w:r>
+      <w:r>
+        <w:rPr>
+          <w:rFonts w:ascii="Times New Roman" w:eastAsia="Times New Roman" w:hAnsi="Times New Roman" w:cs="Times New Roman"/>
+        </w:rPr>
+        <w:t xml:space="preserve"> displays 24 data points per gene, where simulated mRNA and Protein expression is interleaved: </w:t>
+      </w:r>
+      <w:r>
+        <w:rPr>
+          <w:rFonts w:ascii="Times New Roman" w:hAnsi="Times New Roman" w:cs="Times New Roman"/>
+        </w:rPr>
+        <w:t>0h_mRNA, 0h_p</w:t>
+      </w:r>
+      <w:r>
+        <w:rPr>
+          <w:rFonts w:ascii="Times New Roman" w:hAnsi="Times New Roman" w:cs="Times New Roman"/>
+        </w:rPr>
+        <w:t>rotein, 2h_mRNA, 2h_protein,</w:t>
+      </w:r>
+      <w:bookmarkStart w:id="6" w:name="_GoBack"/>
+      <w:bookmarkEnd w:id="6"/>
+      <w:r>
+        <w:rPr>
+          <w:rFonts w:ascii="Times New Roman" w:hAnsi="Times New Roman" w:cs="Times New Roman"/>
+        </w:rPr>
+        <w:t xml:space="preserve"> 22h_mRNA, 22h_protein</w:t>
+      </w:r>
+    </w:p>
+    <w:p>
+      <w:pPr>
+        <w:pStyle w:val="Heading3"/>
+        <w:rPr>
+          <w:rFonts w:ascii="Times" w:eastAsia="Times New Roman" w:hAnsi="Times"/>
+          <w:b/>
+          <w:color w:val="auto"/>
+        </w:rPr>
+      </w:pPr>
+      <w:proofErr w:type="gramStart"/>
+      <w:r>
+        <w:rPr>
+          <w:rStyle w:val="toc-item-num"/>
+          <w:rFonts w:ascii="Times" w:eastAsia="Times New Roman" w:hAnsi="Times"/>
+          <w:b/>
+          <w:color w:val="auto"/>
+        </w:rPr>
+        <w:t>1.4.1  </w:t>
+      </w:r>
+      <w:bookmarkStart w:id="7" w:name="Interleaving-Protein-and-RNA-Oscillation"/>
+      <w:bookmarkEnd w:id="7"/>
+      <w:r>
+        <w:rPr>
+          <w:rFonts w:ascii="Times" w:eastAsia="Times New Roman" w:hAnsi="Times"/>
+          <w:b/>
+          <w:color w:val="auto"/>
+        </w:rPr>
+        <w:t>Interleaving</w:t>
+      </w:r>
+      <w:proofErr w:type="gramEnd"/>
+      <w:r>
+        <w:rPr>
+          <w:rFonts w:ascii="Times" w:eastAsia="Times New Roman" w:hAnsi="Times"/>
+          <w:b/>
+          <w:color w:val="auto"/>
+        </w:rPr>
+        <w:t xml:space="preserve"> Protein and RNA Oscillations for the </w:t>
+      </w:r>
+      <w:proofErr w:type="spellStart"/>
+      <w:r>
+        <w:rPr>
+          <w:rFonts w:ascii="Times" w:eastAsia="Times New Roman" w:hAnsi="Times"/>
+          <w:b/>
+          <w:color w:val="auto"/>
+        </w:rPr>
+        <w:t>Omics</w:t>
+      </w:r>
+      <w:proofErr w:type="spellEnd"/>
+      <w:r>
+        <w:rPr>
+          <w:rFonts w:ascii="Times" w:eastAsia="Times New Roman" w:hAnsi="Times"/>
+          <w:b/>
+          <w:color w:val="auto"/>
+        </w:rPr>
+        <w:t xml:space="preserve"> Dashboard charts</w:t>
+      </w:r>
+    </w:p>
+    <w:p>
+      <w:pPr>
+        <w:pStyle w:val="NormalWeb"/>
         <w:rPr>
           <w:rFonts w:ascii="Times" w:hAnsi="Times"/>
-          <w:sz w:val="20"/>
-          <w:szCs w:val="20"/>
-        </w:rPr>
-        <w:t xml:space="preserve"> </w:t>
-      </w:r>
-      <w:r>
-        <w:rPr>
-          <w:rFonts w:ascii="Times" w:hAnsi="Times" w:cs="Helvetica"/>
-          <w:sz w:val="20"/>
-          <w:szCs w:val="20"/>
-        </w:rPr>
-        <w:t xml:space="preserve">S. M. Paley, P. D. Karp, The Pathway Tools cellular overview diagram and </w:t>
+        </w:rPr>
+      </w:pPr>
+      <w:r>
+        <w:rPr>
+          <w:rStyle w:val="HTMLCode"/>
+          <w:rFonts w:ascii="Times" w:hAnsi="Times"/>
+          <w:sz w:val="24"/>
+          <w:szCs w:val="24"/>
+        </w:rPr>
+        <w:t>RNAandProteinOscillations24.tsv</w:t>
+      </w:r>
+      <w:r>
+        <w:rPr>
+          <w:rFonts w:ascii="Times" w:hAnsi="Times"/>
+        </w:rPr>
+        <w:t xml:space="preserve"> contains 24 data points per gene, where simulated mRNA and Protein expression is interleaved: </w:t>
+      </w:r>
+      <w:r>
+        <w:rPr>
+          <w:rStyle w:val="HTMLCode"/>
+          <w:rFonts w:ascii="Times" w:hAnsi="Times"/>
+          <w:sz w:val="24"/>
+          <w:szCs w:val="24"/>
+        </w:rPr>
+        <w:t>0h_mRNA, 0h_p</w:t>
+      </w:r>
+      <w:r>
+        <w:rPr>
+          <w:rStyle w:val="HTMLCode"/>
+          <w:rFonts w:ascii="Times" w:hAnsi="Times"/>
+          <w:sz w:val="24"/>
+          <w:szCs w:val="24"/>
+        </w:rPr>
+        <w:t>rotein, 2h_mRNA, 2h_protein,</w:t>
+      </w:r>
+      <w:r>
+        <w:rPr>
+          <w:rStyle w:val="HTMLCode"/>
+          <w:rFonts w:ascii="Times" w:hAnsi="Times"/>
+          <w:sz w:val="24"/>
+          <w:szCs w:val="24"/>
+        </w:rPr>
+        <w:t xml:space="preserve"> 22h_mRNA, </w:t>
+      </w:r>
+      <w:proofErr w:type="gramStart"/>
+      <w:r>
+        <w:rPr>
+          <w:rStyle w:val="HTMLCode"/>
+          <w:rFonts w:ascii="Times" w:hAnsi="Times"/>
+          <w:sz w:val="24"/>
+          <w:szCs w:val="24"/>
+        </w:rPr>
+        <w:t>22h</w:t>
+      </w:r>
+      <w:proofErr w:type="gramEnd"/>
+      <w:r>
+        <w:rPr>
+          <w:rStyle w:val="HTMLCode"/>
+          <w:rFonts w:ascii="Times" w:hAnsi="Times"/>
+          <w:sz w:val="24"/>
+          <w:szCs w:val="24"/>
+        </w:rPr>
+        <w:t>_protein</w:t>
+      </w:r>
+    </w:p>
+    <w:p>
+      <w:pPr>
+        <w:pStyle w:val="Heading3"/>
+        <w:rPr>
+          <w:rFonts w:ascii="Times" w:eastAsia="Times New Roman" w:hAnsi="Times"/>
+          <w:b/>
+          <w:color w:val="auto"/>
+        </w:rPr>
+      </w:pPr>
+      <w:proofErr w:type="gramStart"/>
+      <w:r>
+        <w:rPr>
+          <w:rStyle w:val="toc-item-num"/>
+          <w:rFonts w:ascii="Times" w:eastAsia="Times New Roman" w:hAnsi="Times"/>
+          <w:b/>
+          <w:color w:val="auto"/>
+        </w:rPr>
+        <w:t>1.4.2  </w:t>
+      </w:r>
+      <w:bookmarkStart w:id="8" w:name="Alternating-Protein-and-RNA-Oscillations"/>
+      <w:bookmarkEnd w:id="8"/>
+      <w:r>
+        <w:rPr>
+          <w:rFonts w:ascii="Times" w:eastAsia="Times New Roman" w:hAnsi="Times"/>
+          <w:b/>
+          <w:color w:val="auto"/>
+        </w:rPr>
+        <w:t>Alternating</w:t>
+      </w:r>
+      <w:proofErr w:type="gramEnd"/>
+      <w:r>
+        <w:rPr>
+          <w:rFonts w:ascii="Times" w:eastAsia="Times New Roman" w:hAnsi="Times"/>
+          <w:b/>
+          <w:color w:val="auto"/>
+        </w:rPr>
+        <w:t xml:space="preserve"> Protein and RNA Oscillations for the </w:t>
       </w:r>
       <w:proofErr w:type="spellStart"/>
       <w:r>
         <w:rPr>
-          <w:rFonts w:ascii="Times" w:hAnsi="Times" w:cs="Helvetica"/>
-          <w:sz w:val="20"/>
-          <w:szCs w:val="20"/>
+          <w:rFonts w:ascii="Times" w:eastAsia="Times New Roman" w:hAnsi="Times"/>
+          <w:b/>
+          <w:color w:val="auto"/>
         </w:rPr>
         <w:t>Omics</w:t>
       </w:r>
       <w:proofErr w:type="spellEnd"/>
       <w:r>
         <w:rPr>
-          <w:rFonts w:ascii="Times" w:hAnsi="Times" w:cs="Helvetica"/>
-          <w:sz w:val="20"/>
-          <w:szCs w:val="20"/>
-        </w:rPr>
-        <w:t xml:space="preserve"> Viewer. </w:t>
+          <w:rFonts w:ascii="Times" w:eastAsia="Times New Roman" w:hAnsi="Times"/>
+          <w:b/>
+          <w:color w:val="auto"/>
+        </w:rPr>
+        <w:t xml:space="preserve"> Dashboard charts</w:t>
+      </w:r>
+    </w:p>
+    <w:p>
+      <w:pPr>
+        <w:pStyle w:val="NormalWeb"/>
+        <w:rPr>
+          <w:rFonts w:ascii="Times" w:hAnsi="Times"/>
+        </w:rPr>
+      </w:pPr>
+      <w:r>
+        <w:rPr>
+          <w:rStyle w:val="HTMLCode"/>
+          <w:rFonts w:ascii="Times" w:hAnsi="Times"/>
+          <w:sz w:val="24"/>
+          <w:szCs w:val="24"/>
+        </w:rPr>
+        <w:t>RNAandProteinOscillations12.tsv</w:t>
+      </w:r>
+      <w:r>
+        <w:rPr>
+          <w:rFonts w:ascii="Times" w:hAnsi="Times"/>
+        </w:rPr>
+        <w:t xml:space="preserve"> contains 12 data points per clock-controlled gene, where simulated mRNA and Protein expression is alternated every 2 hours: </w:t>
+      </w:r>
+      <w:r>
+        <w:rPr>
+          <w:rStyle w:val="HTMLCode"/>
+          <w:rFonts w:ascii="Times" w:hAnsi="Times"/>
+          <w:sz w:val="24"/>
+          <w:szCs w:val="24"/>
+        </w:rPr>
+        <w:t>0h_mRNA, 2h_p</w:t>
+      </w:r>
+      <w:r>
+        <w:rPr>
+          <w:rStyle w:val="HTMLCode"/>
+          <w:rFonts w:ascii="Times" w:hAnsi="Times"/>
+          <w:sz w:val="24"/>
+          <w:szCs w:val="24"/>
+        </w:rPr>
+        <w:t xml:space="preserve">rotein, 4h_mRNA, 6h_protein, </w:t>
+      </w:r>
+      <w:r>
+        <w:rPr>
+          <w:rStyle w:val="HTMLCode"/>
+          <w:rFonts w:ascii="Times" w:hAnsi="Times"/>
+          <w:sz w:val="24"/>
+          <w:szCs w:val="24"/>
+        </w:rPr>
+        <w:t xml:space="preserve">20h_mRNA, </w:t>
       </w:r>
       <w:proofErr w:type="gramStart"/>
       <w:r>
         <w:rPr>
-          <w:rFonts w:ascii="Times" w:hAnsi="Times" w:cs="Helvetica"/>
+          <w:rStyle w:val="HTMLCode"/>
+          <w:rFonts w:ascii="Times" w:hAnsi="Times"/>
+          <w:sz w:val="24"/>
+          <w:szCs w:val="24"/>
+        </w:rPr>
+        <w:t>22h</w:t>
+      </w:r>
+      <w:proofErr w:type="gramEnd"/>
+      <w:r>
+        <w:rPr>
+          <w:rStyle w:val="HTMLCode"/>
+          <w:rFonts w:ascii="Times" w:hAnsi="Times"/>
+          <w:sz w:val="24"/>
+          <w:szCs w:val="24"/>
+        </w:rPr>
+        <w:t>_protein</w:t>
+      </w:r>
+    </w:p>
+    <w:p/>
+    <w:p>
+      <w:pPr>
+        <w:spacing w:before="100" w:beforeAutospacing="1" w:after="100" w:afterAutospacing="1"/>
+        <w:outlineLvl w:val="1"/>
+        <w:rPr>
+          <w:rFonts w:ascii="Times New Roman" w:eastAsia="Times New Roman" w:hAnsi="Times New Roman"/>
+          <w:b/>
+          <w:bCs/>
+          <w:sz w:val="36"/>
+          <w:szCs w:val="36"/>
+        </w:rPr>
+      </w:pPr>
+      <w:proofErr w:type="gramStart"/>
+      <w:r>
+        <w:rPr>
+          <w:rFonts w:ascii="Times New Roman" w:eastAsia="Times New Roman" w:hAnsi="Times New Roman"/>
+          <w:b/>
+          <w:bCs/>
+          <w:sz w:val="36"/>
+          <w:szCs w:val="36"/>
+        </w:rPr>
+        <w:t>1.5  </w:t>
+      </w:r>
+      <w:bookmarkStart w:id="9" w:name="SmartTables"/>
+      <w:bookmarkEnd w:id="9"/>
+      <w:r>
+        <w:rPr>
+          <w:rFonts w:ascii="Times New Roman" w:eastAsia="Times New Roman" w:hAnsi="Times New Roman"/>
+          <w:b/>
+          <w:bCs/>
+          <w:sz w:val="36"/>
+          <w:szCs w:val="36"/>
+        </w:rPr>
+        <w:t>SmartTables</w:t>
+      </w:r>
+      <w:r>
+        <w:rPr>
+          <w:rFonts w:ascii="Times New Roman" w:eastAsia="Times New Roman" w:hAnsi="Times New Roman"/>
+          <w:b/>
+          <w:bCs/>
+          <w:sz w:val="36"/>
+          <w:szCs w:val="36"/>
+          <w:vertAlign w:val="superscript"/>
+        </w:rPr>
+        <w:t>4</w:t>
+      </w:r>
+      <w:proofErr w:type="gramEnd"/>
+    </w:p>
+    <w:p>
+      <w:pPr>
+        <w:numPr>
+          <w:ilvl w:val="0"/>
+          <w:numId w:val="5"/>
+        </w:numPr>
+        <w:spacing w:before="100" w:beforeAutospacing="1" w:after="100" w:afterAutospacing="1"/>
+        <w:rPr>
+          <w:rFonts w:ascii="Times" w:eastAsia="Times New Roman" w:hAnsi="Times"/>
+        </w:rPr>
+      </w:pPr>
+      <w:r>
+        <w:rPr>
+          <w:rFonts w:ascii="Times" w:eastAsia="Times New Roman" w:hAnsi="Times"/>
+        </w:rPr>
+        <w:t>Hours the Protein peak lags behind the RNA peak.</w:t>
+      </w:r>
+    </w:p>
+    <w:p>
+      <w:pPr>
+        <w:numPr>
+          <w:ilvl w:val="0"/>
+          <w:numId w:val="5"/>
+        </w:numPr>
+        <w:spacing w:before="100" w:beforeAutospacing="1" w:after="100" w:afterAutospacing="1"/>
+        <w:rPr>
+          <w:rFonts w:ascii="Times" w:eastAsia="Times New Roman" w:hAnsi="Times"/>
+        </w:rPr>
+      </w:pPr>
+      <w:r>
+        <w:rPr>
+          <w:rFonts w:ascii="Times" w:eastAsia="Times New Roman" w:hAnsi="Times"/>
+        </w:rPr>
+        <w:t xml:space="preserve">Clock-controlled mRNA and Protein Peak Phases for </w:t>
+      </w:r>
+      <w:proofErr w:type="spellStart"/>
+      <w:r>
+        <w:rPr>
+          <w:rFonts w:ascii="Times" w:eastAsia="Times New Roman" w:hAnsi="Times"/>
+        </w:rPr>
+        <w:t>Neurospora</w:t>
+      </w:r>
+      <w:proofErr w:type="spellEnd"/>
+    </w:p>
+    <w:p>
+      <w:pPr>
+        <w:numPr>
+          <w:ilvl w:val="0"/>
+          <w:numId w:val="5"/>
+        </w:numPr>
+        <w:spacing w:before="100" w:beforeAutospacing="1" w:after="100" w:afterAutospacing="1"/>
+        <w:rPr>
+          <w:rFonts w:ascii="Times" w:eastAsia="Times New Roman" w:hAnsi="Times"/>
+        </w:rPr>
+      </w:pPr>
+      <w:r>
+        <w:rPr>
+          <w:rFonts w:ascii="Times" w:eastAsia="Times New Roman" w:hAnsi="Times"/>
+        </w:rPr>
+        <w:t>24-hour simulated expression based on peak phase:</w:t>
+      </w:r>
+    </w:p>
+    <w:p>
+      <w:pPr>
+        <w:numPr>
+          <w:ilvl w:val="1"/>
+          <w:numId w:val="5"/>
+        </w:numPr>
+        <w:spacing w:before="100" w:beforeAutospacing="1" w:after="100" w:afterAutospacing="1"/>
+        <w:rPr>
+          <w:rFonts w:ascii="Times" w:eastAsia="Times New Roman" w:hAnsi="Times"/>
+        </w:rPr>
+      </w:pPr>
+      <w:r>
+        <w:rPr>
+          <w:rFonts w:ascii="Times" w:eastAsia="Times New Roman" w:hAnsi="Times"/>
+        </w:rPr>
+        <w:t>A</w:t>
+      </w:r>
+      <w:r>
+        <w:rPr>
+          <w:rFonts w:ascii="Times" w:eastAsia="Times New Roman" w:hAnsi="Times"/>
+        </w:rPr>
+        <w:t xml:space="preserve">ll clock-controlled mRNA's in </w:t>
+      </w:r>
+      <w:r>
+        <w:rPr>
+          <w:rFonts w:ascii="Times" w:eastAsia="Times New Roman" w:hAnsi="Times"/>
           <w:i/>
           <w:iCs/>
-          <w:sz w:val="20"/>
-          <w:szCs w:val="20"/>
-        </w:rPr>
-        <w:t>Nucleic Acids Research</w:t>
-      </w:r>
-      <w:r>
-        <w:rPr>
-          <w:rFonts w:ascii="Times" w:hAnsi="Times" w:cs="Helvetica"/>
-          <w:sz w:val="20"/>
-          <w:szCs w:val="20"/>
-        </w:rPr>
-        <w:t xml:space="preserve"> </w:t>
-      </w:r>
-      <w:r>
-        <w:rPr>
-          <w:rFonts w:ascii="Times" w:hAnsi="Times" w:cs="Helvetica"/>
-          <w:b/>
-          <w:bCs/>
-          <w:sz w:val="20"/>
-          <w:szCs w:val="20"/>
-        </w:rPr>
-        <w:t>34</w:t>
-      </w:r>
-      <w:r>
-        <w:rPr>
-          <w:rFonts w:ascii="Times" w:hAnsi="Times" w:cs="Helvetica"/>
-          <w:sz w:val="20"/>
-          <w:szCs w:val="20"/>
-        </w:rPr>
-        <w:t>, 3771-3778 (2006).</w:t>
+        </w:rPr>
+        <w:t xml:space="preserve">N. </w:t>
+      </w:r>
+      <w:proofErr w:type="spellStart"/>
+      <w:r>
+        <w:rPr>
+          <w:rFonts w:ascii="Times" w:eastAsia="Times New Roman" w:hAnsi="Times"/>
+          <w:i/>
+          <w:iCs/>
+        </w:rPr>
+        <w:t>crassa</w:t>
+      </w:r>
+      <w:proofErr w:type="spellEnd"/>
+    </w:p>
+    <w:p>
+      <w:pPr>
+        <w:numPr>
+          <w:ilvl w:val="1"/>
+          <w:numId w:val="5"/>
+        </w:numPr>
+        <w:spacing w:before="100" w:beforeAutospacing="1" w:after="100" w:afterAutospacing="1"/>
+        <w:rPr>
+          <w:rFonts w:ascii="Times" w:eastAsia="Times New Roman" w:hAnsi="Times"/>
+        </w:rPr>
+      </w:pPr>
+      <w:r>
+        <w:rPr>
+          <w:rFonts w:ascii="Times" w:eastAsia="Times New Roman" w:hAnsi="Times"/>
+        </w:rPr>
+        <w:lastRenderedPageBreak/>
+        <w:t xml:space="preserve">All </w:t>
+      </w:r>
+      <w:r>
+        <w:rPr>
+          <w:rFonts w:ascii="Times" w:eastAsia="Times New Roman" w:hAnsi="Times"/>
+        </w:rPr>
+        <w:t xml:space="preserve">clock-controlled proteins in </w:t>
+      </w:r>
+      <w:r>
+        <w:rPr>
+          <w:rFonts w:ascii="Times" w:eastAsia="Times New Roman" w:hAnsi="Times"/>
+          <w:i/>
+          <w:iCs/>
+        </w:rPr>
+        <w:t xml:space="preserve">N. </w:t>
+      </w:r>
+      <w:proofErr w:type="spellStart"/>
+      <w:r>
+        <w:rPr>
+          <w:rFonts w:ascii="Times" w:eastAsia="Times New Roman" w:hAnsi="Times"/>
+          <w:i/>
+          <w:iCs/>
+        </w:rPr>
+        <w:t>crassa</w:t>
+      </w:r>
+      <w:proofErr w:type="spellEnd"/>
+    </w:p>
+    <w:p>
+      <w:pPr>
+        <w:numPr>
+          <w:ilvl w:val="1"/>
+          <w:numId w:val="5"/>
+        </w:numPr>
+        <w:spacing w:before="100" w:beforeAutospacing="1" w:after="100" w:afterAutospacing="1"/>
+        <w:rPr>
+          <w:rFonts w:ascii="Times" w:eastAsia="Times New Roman" w:hAnsi="Times"/>
+        </w:rPr>
+      </w:pPr>
+      <w:r>
+        <w:rPr>
+          <w:rFonts w:ascii="Times" w:eastAsia="Times New Roman" w:hAnsi="Times"/>
+        </w:rPr>
+        <w:t>C</w:t>
+      </w:r>
+      <w:r>
+        <w:rPr>
+          <w:rFonts w:ascii="Times" w:eastAsia="Times New Roman" w:hAnsi="Times"/>
+        </w:rPr>
+        <w:t xml:space="preserve">lock-controlled protein that are enzymes in a known </w:t>
+      </w:r>
+      <w:r>
+        <w:rPr>
+          <w:rFonts w:ascii="Times" w:eastAsia="Times New Roman" w:hAnsi="Times"/>
+          <w:i/>
+          <w:iCs/>
+        </w:rPr>
+        <w:t xml:space="preserve">N. </w:t>
+      </w:r>
+      <w:proofErr w:type="spellStart"/>
+      <w:r>
+        <w:rPr>
+          <w:rFonts w:ascii="Times" w:eastAsia="Times New Roman" w:hAnsi="Times"/>
+          <w:i/>
+          <w:iCs/>
+        </w:rPr>
+        <w:t>crassa</w:t>
+      </w:r>
+      <w:proofErr w:type="spellEnd"/>
+      <w:r>
+        <w:rPr>
+          <w:rFonts w:ascii="Times" w:eastAsia="Times New Roman" w:hAnsi="Times"/>
+        </w:rPr>
+        <w:t xml:space="preserve"> pathway</w:t>
+      </w:r>
+    </w:p>
+    <w:p>
+      <w:pPr>
+        <w:numPr>
+          <w:ilvl w:val="1"/>
+          <w:numId w:val="5"/>
+        </w:numPr>
+        <w:spacing w:before="100" w:beforeAutospacing="1" w:after="100" w:afterAutospacing="1"/>
+        <w:rPr>
+          <w:rFonts w:ascii="Times" w:eastAsia="Times New Roman" w:hAnsi="Times"/>
+        </w:rPr>
+      </w:pPr>
+      <w:r>
+        <w:rPr>
+          <w:rFonts w:ascii="Times" w:eastAsia="Times New Roman" w:hAnsi="Times"/>
+        </w:rPr>
+        <w:t>C</w:t>
+      </w:r>
+      <w:r>
+        <w:rPr>
+          <w:rFonts w:ascii="Times" w:eastAsia="Times New Roman" w:hAnsi="Times"/>
+        </w:rPr>
+        <w:t xml:space="preserve">lock-controlled mRNA whose product is an enzyme in a known </w:t>
+      </w:r>
+      <w:r>
+        <w:rPr>
+          <w:rFonts w:ascii="Times" w:eastAsia="Times New Roman" w:hAnsi="Times"/>
+          <w:i/>
+          <w:iCs/>
+        </w:rPr>
+        <w:t xml:space="preserve">N. </w:t>
+      </w:r>
+      <w:proofErr w:type="spellStart"/>
+      <w:r>
+        <w:rPr>
+          <w:rFonts w:ascii="Times" w:eastAsia="Times New Roman" w:hAnsi="Times"/>
+          <w:i/>
+          <w:iCs/>
+        </w:rPr>
+        <w:t>crassa</w:t>
+      </w:r>
+      <w:proofErr w:type="spellEnd"/>
+      <w:r>
+        <w:rPr>
+          <w:rFonts w:ascii="Times" w:eastAsia="Times New Roman" w:hAnsi="Times"/>
+        </w:rPr>
+        <w:t xml:space="preserve"> pathway</w:t>
+      </w:r>
+    </w:p>
+    <w:p>
+      <w:pPr>
+        <w:numPr>
+          <w:ilvl w:val="1"/>
+          <w:numId w:val="5"/>
+        </w:numPr>
+        <w:spacing w:before="100" w:beforeAutospacing="1" w:after="100" w:afterAutospacing="1"/>
+        <w:rPr>
+          <w:rFonts w:ascii="Times" w:eastAsia="Times New Roman" w:hAnsi="Times"/>
+        </w:rPr>
+      </w:pPr>
+      <w:r>
+        <w:rPr>
+          <w:rFonts w:ascii="Times" w:hAnsi="Times"/>
+        </w:rPr>
+        <w:t>RNAandProteinOscillations12</w:t>
+      </w:r>
+      <w:r>
+        <w:rPr>
+          <w:rFonts w:ascii="Times" w:eastAsia="Times New Roman" w:hAnsi="Times"/>
+        </w:rPr>
+        <w:t xml:space="preserve"> contains 12 data points per clock-controlled gene, where simulated mRNA and Protein expression is alternated every 2 hours: </w:t>
+      </w:r>
+      <w:r>
+        <w:rPr>
+          <w:rFonts w:ascii="Times" w:hAnsi="Times"/>
+        </w:rPr>
+        <w:t>0h_mRNA, 2h_p</w:t>
+      </w:r>
+      <w:r>
+        <w:rPr>
+          <w:rFonts w:ascii="Times" w:hAnsi="Times"/>
+        </w:rPr>
+        <w:t>rotein, 4h_mRNA, 6h_protein</w:t>
+      </w:r>
+      <w:proofErr w:type="gramStart"/>
+      <w:r>
+        <w:rPr>
+          <w:rFonts w:ascii="Times" w:hAnsi="Times"/>
+        </w:rPr>
+        <w:t>,</w:t>
+      </w:r>
+      <w:r>
+        <w:rPr>
+          <w:rFonts w:ascii="Times" w:hAnsi="Times"/>
+        </w:rPr>
+        <w:t>20h</w:t>
       </w:r>
       <w:proofErr w:type="gramEnd"/>
+      <w:r>
+        <w:rPr>
+          <w:rFonts w:ascii="Times" w:hAnsi="Times"/>
+        </w:rPr>
+        <w:t>_mRNA, 22h_protein</w:t>
+      </w:r>
+    </w:p>
+    <w:p>
+      <w:pPr>
+        <w:numPr>
+          <w:ilvl w:val="1"/>
+          <w:numId w:val="5"/>
+        </w:numPr>
+        <w:spacing w:before="100" w:beforeAutospacing="1" w:after="100" w:afterAutospacing="1"/>
+        <w:rPr>
+          <w:rFonts w:ascii="Times" w:eastAsia="Times New Roman" w:hAnsi="Times"/>
+        </w:rPr>
+      </w:pPr>
+      <w:r>
+        <w:rPr>
+          <w:rFonts w:ascii="Times" w:hAnsi="Times"/>
+        </w:rPr>
+        <w:t>RNAandProteinOscillations24</w:t>
+      </w:r>
+      <w:r>
+        <w:rPr>
+          <w:rFonts w:ascii="Times" w:eastAsia="Times New Roman" w:hAnsi="Times"/>
+        </w:rPr>
+        <w:t xml:space="preserve"> contains 24 data points per gene, where simulated mRNA and Protein expression is interleaved: </w:t>
+      </w:r>
+      <w:r>
+        <w:rPr>
+          <w:rFonts w:ascii="Times" w:hAnsi="Times"/>
+        </w:rPr>
+        <w:t>0h_mRNA, 0h_p</w:t>
+      </w:r>
+      <w:r>
+        <w:rPr>
+          <w:rFonts w:ascii="Times" w:hAnsi="Times"/>
+        </w:rPr>
+        <w:t>rotein, 2h_mRNA, 2h_protein,</w:t>
+      </w:r>
+      <w:r>
+        <w:rPr>
+          <w:rFonts w:ascii="Times" w:hAnsi="Times"/>
+        </w:rPr>
+        <w:t xml:space="preserve"> 22h_mRNA, 22h_protein</w:t>
+      </w:r>
     </w:p>
     <w:p>
       <w:pPr>
@@ -548,379 +1733,14 @@
           <w:tab w:val="left" w:pos="13740"/>
           <w:tab w:val="left" w:pos="14656"/>
         </w:tabs>
-        <w:rPr>
-          <w:rFonts w:ascii="Courier New" w:hAnsi="Courier New"/>
+        <w:jc w:val="both"/>
+        <w:rPr>
+          <w:rFonts w:ascii="Times" w:hAnsi="Times"/>
           <w:sz w:val="20"/>
           <w:szCs w:val="20"/>
-        </w:rPr>
-      </w:pPr>
-    </w:p>
-    <w:p>
-      <w:pPr>
-        <w:spacing w:before="100" w:beforeAutospacing="1" w:after="100" w:afterAutospacing="1"/>
-        <w:outlineLvl w:val="1"/>
-        <w:rPr>
-          <w:rFonts w:ascii="Times New Roman" w:eastAsia="Times New Roman" w:hAnsi="Times New Roman" w:cs="Times New Roman"/>
-          <w:b/>
-          <w:bCs/>
-        </w:rPr>
-      </w:pPr>
-      <w:r>
-        <w:rPr>
-          <w:rFonts w:ascii="Times New Roman" w:eastAsia="Times New Roman" w:hAnsi="Times New Roman" w:cs="Times New Roman"/>
-          <w:b/>
-          <w:bCs/>
-        </w:rPr>
-        <w:t>1.3</w:t>
-      </w:r>
-      <w:bookmarkStart w:id="2" w:name="Metabolic-overview-animation"/>
-      <w:bookmarkEnd w:id="2"/>
-      <w:r>
-        <w:rPr>
-          <w:rFonts w:ascii="Times New Roman" w:eastAsia="Times New Roman" w:hAnsi="Times New Roman" w:cs="Times New Roman"/>
-          <w:b/>
-          <w:bCs/>
-        </w:rPr>
-        <w:t xml:space="preserve"> </w:t>
-      </w:r>
-      <w:r>
-        <w:rPr>
-          <w:rFonts w:ascii="Times New Roman" w:eastAsia="Times New Roman" w:hAnsi="Times New Roman" w:cs="Times New Roman"/>
-          <w:b/>
-          <w:bCs/>
-        </w:rPr>
-        <w:t>Metabolic overview animation</w:t>
-      </w:r>
-      <w:r>
-        <w:rPr>
-          <w:rFonts w:ascii="Times New Roman" w:eastAsia="Times New Roman" w:hAnsi="Times New Roman" w:cs="Times New Roman"/>
-          <w:b/>
-          <w:bCs/>
           <w:vertAlign w:val="superscript"/>
         </w:rPr>
-        <w:t>2</w:t>
-      </w:r>
-    </w:p>
-    <w:p>
-      <w:pPr>
-        <w:numPr>
-          <w:ilvl w:val="0"/>
-          <w:numId w:val="2"/>
-        </w:numPr>
-        <w:spacing w:before="100" w:beforeAutospacing="1" w:after="100" w:afterAutospacing="1"/>
-        <w:rPr>
-          <w:rFonts w:ascii="Times New Roman" w:eastAsia="Times New Roman" w:hAnsi="Times New Roman" w:cs="Times New Roman"/>
-        </w:rPr>
-      </w:pPr>
-      <w:proofErr w:type="gramStart"/>
-      <w:r>
-        <w:rPr>
-          <w:rFonts w:ascii="Times New Roman" w:eastAsia="Times New Roman" w:hAnsi="Times New Roman" w:cs="Times New Roman"/>
-        </w:rPr>
-        <w:t>mRNA</w:t>
-      </w:r>
-      <w:proofErr w:type="gramEnd"/>
-      <w:r>
-        <w:rPr>
-          <w:rFonts w:ascii="Times New Roman" w:eastAsia="Times New Roman" w:hAnsi="Times New Roman" w:cs="Times New Roman"/>
-        </w:rPr>
-        <w:t xml:space="preserve"> - Using the </w:t>
-      </w:r>
-      <w:proofErr w:type="spellStart"/>
-      <w:r>
-        <w:rPr>
-          <w:rFonts w:ascii="Times New Roman" w:hAnsi="Times New Roman" w:cs="Times New Roman"/>
-        </w:rPr>
-        <w:t>PwyRNAOscillations</w:t>
-      </w:r>
-      <w:proofErr w:type="spellEnd"/>
-      <w:r>
-        <w:rPr>
-          <w:rFonts w:ascii="Times New Roman" w:eastAsia="Times New Roman" w:hAnsi="Times New Roman" w:cs="Times New Roman"/>
-        </w:rPr>
-        <w:t xml:space="preserve"> dataset, we overlaid a 24-hour time series of clock-controlled mRNA simulated expression onto the cellular overview. </w:t>
-      </w:r>
-    </w:p>
-    <w:p>
-      <w:pPr>
-        <w:spacing w:before="100" w:beforeAutospacing="1" w:after="100" w:afterAutospacing="1"/>
-        <w:ind w:left="360"/>
-        <w:rPr>
-          <w:rFonts w:ascii="Times New Roman" w:eastAsia="Times New Roman" w:hAnsi="Times New Roman" w:cs="Times New Roman"/>
-          <w:b/>
-        </w:rPr>
-      </w:pPr>
-      <w:proofErr w:type="gramStart"/>
-      <w:r>
-        <w:rPr>
-          <w:rStyle w:val="toc-item-num"/>
-          <w:rFonts w:ascii="Times New Roman" w:eastAsia="Times New Roman" w:hAnsi="Times New Roman" w:cs="Times New Roman"/>
-          <w:b/>
-        </w:rPr>
-        <w:t>1.3.1  </w:t>
-      </w:r>
-      <w:bookmarkStart w:id="3" w:name="Clock-controlled-mRNA-expression-simulat"/>
-      <w:bookmarkEnd w:id="3"/>
-      <w:r>
-        <w:rPr>
-          <w:rFonts w:ascii="Times New Roman" w:eastAsia="Times New Roman" w:hAnsi="Times New Roman" w:cs="Times New Roman"/>
-          <w:b/>
-        </w:rPr>
-        <w:t>Clock</w:t>
-      </w:r>
-      <w:proofErr w:type="gramEnd"/>
-      <w:r>
-        <w:rPr>
-          <w:rFonts w:ascii="Times New Roman" w:eastAsia="Times New Roman" w:hAnsi="Times New Roman" w:cs="Times New Roman"/>
-          <w:b/>
-        </w:rPr>
-        <w:t>-controlled mRNA expression simulation</w:t>
-      </w:r>
-    </w:p>
-    <w:p>
-      <w:pPr>
-        <w:numPr>
-          <w:ilvl w:val="1"/>
-          <w:numId w:val="2"/>
-        </w:numPr>
-        <w:spacing w:before="100" w:beforeAutospacing="1" w:after="100" w:afterAutospacing="1"/>
-        <w:rPr>
-          <w:rFonts w:ascii="Times New Roman" w:eastAsia="Times New Roman" w:hAnsi="Times New Roman" w:cs="Times New Roman"/>
-        </w:rPr>
-      </w:pPr>
-      <w:proofErr w:type="spellStart"/>
-      <w:r>
-        <w:rPr>
-          <w:rStyle w:val="HTMLCode"/>
-          <w:rFonts w:ascii="Times New Roman" w:hAnsi="Times New Roman" w:cs="Times New Roman"/>
-          <w:sz w:val="24"/>
-          <w:szCs w:val="24"/>
-        </w:rPr>
-        <w:t>RNAOscillations.tsv</w:t>
-      </w:r>
-      <w:proofErr w:type="spellEnd"/>
-      <w:r>
-        <w:rPr>
-          <w:rFonts w:ascii="Times New Roman" w:eastAsia="Times New Roman" w:hAnsi="Times New Roman" w:cs="Times New Roman"/>
-        </w:rPr>
-        <w:t xml:space="preserve"> contains expression data for all clock-controlled mRNA. This dataset is used to generate the mRNA </w:t>
-      </w:r>
-      <w:proofErr w:type="spellStart"/>
-      <w:r>
-        <w:rPr>
-          <w:rFonts w:ascii="Times New Roman" w:eastAsia="Times New Roman" w:hAnsi="Times New Roman" w:cs="Times New Roman"/>
-        </w:rPr>
-        <w:t>Omics</w:t>
-      </w:r>
-      <w:proofErr w:type="spellEnd"/>
-      <w:r>
-        <w:rPr>
-          <w:rFonts w:ascii="Times New Roman" w:eastAsia="Times New Roman" w:hAnsi="Times New Roman" w:cs="Times New Roman"/>
-        </w:rPr>
-        <w:t xml:space="preserve"> Dashboard char</w:t>
-      </w:r>
-    </w:p>
-    <w:p>
-      <w:pPr>
-        <w:numPr>
-          <w:ilvl w:val="1"/>
-          <w:numId w:val="2"/>
-        </w:numPr>
-        <w:spacing w:before="100" w:beforeAutospacing="1" w:after="100" w:afterAutospacing="1"/>
-        <w:rPr>
-          <w:rFonts w:ascii="Times New Roman" w:eastAsia="Times New Roman" w:hAnsi="Times New Roman" w:cs="Times New Roman"/>
-        </w:rPr>
-      </w:pPr>
-      <w:proofErr w:type="spellStart"/>
-      <w:r>
-        <w:rPr>
-          <w:rStyle w:val="HTMLCode"/>
-          <w:rFonts w:ascii="Times New Roman" w:hAnsi="Times New Roman" w:cs="Times New Roman"/>
-          <w:sz w:val="24"/>
-          <w:szCs w:val="24"/>
-        </w:rPr>
-        <w:t>PwyRNAOscillations.tsv</w:t>
-      </w:r>
-      <w:proofErr w:type="spellEnd"/>
-      <w:r>
-        <w:rPr>
-          <w:rFonts w:ascii="Times New Roman" w:eastAsia="Times New Roman" w:hAnsi="Times New Roman" w:cs="Times New Roman"/>
-        </w:rPr>
-        <w:t xml:space="preserve"> contains expression data for only clock-controlled mRNA whose product is an enzyme in a known pathway. This dataset is used to generate the mRNA cellular overview animation.</w:t>
-      </w:r>
-    </w:p>
-    <w:p>
-      <w:pPr>
-        <w:numPr>
-          <w:ilvl w:val="0"/>
-          <w:numId w:val="2"/>
-        </w:numPr>
-        <w:spacing w:before="100" w:beforeAutospacing="1" w:after="100" w:afterAutospacing="1"/>
-        <w:rPr>
-          <w:rFonts w:ascii="Times New Roman" w:eastAsia="Times New Roman" w:hAnsi="Times New Roman" w:cs="Times New Roman"/>
-        </w:rPr>
-      </w:pPr>
-      <w:r>
-        <w:rPr>
-          <w:rFonts w:ascii="Times New Roman" w:eastAsia="Times New Roman" w:hAnsi="Times New Roman" w:cs="Times New Roman"/>
-        </w:rPr>
-        <w:t>P</w:t>
-      </w:r>
-      <w:r>
-        <w:rPr>
-          <w:rFonts w:ascii="Times New Roman" w:eastAsia="Times New Roman" w:hAnsi="Times New Roman" w:cs="Times New Roman"/>
-        </w:rPr>
-        <w:t xml:space="preserve">rotein - Using the </w:t>
-      </w:r>
-      <w:proofErr w:type="spellStart"/>
-      <w:r>
-        <w:rPr>
-          <w:rFonts w:ascii="Times New Roman" w:hAnsi="Times New Roman" w:cs="Times New Roman"/>
-        </w:rPr>
-        <w:t>PwyProteinOscillations</w:t>
-      </w:r>
-      <w:proofErr w:type="spellEnd"/>
-      <w:r>
-        <w:rPr>
-          <w:rFonts w:ascii="Times New Roman" w:eastAsia="Times New Roman" w:hAnsi="Times New Roman" w:cs="Times New Roman"/>
-        </w:rPr>
-        <w:t xml:space="preserve"> dataset we generated an animation of the proteins using the </w:t>
-      </w:r>
-      <w:proofErr w:type="spellStart"/>
-      <w:r>
-        <w:rPr>
-          <w:rFonts w:ascii="Times New Roman" w:eastAsia="Times New Roman" w:hAnsi="Times New Roman" w:cs="Times New Roman"/>
-        </w:rPr>
-        <w:t>NeurosporaCyc</w:t>
-      </w:r>
-      <w:proofErr w:type="spellEnd"/>
-      <w:r>
-        <w:rPr>
-          <w:rFonts w:ascii="Times New Roman" w:eastAsia="Times New Roman" w:hAnsi="Times New Roman" w:cs="Times New Roman"/>
-        </w:rPr>
-        <w:t xml:space="preserve"> </w:t>
-      </w:r>
-      <w:proofErr w:type="spellStart"/>
-      <w:r>
-        <w:rPr>
-          <w:rFonts w:ascii="Times New Roman" w:eastAsia="Times New Roman" w:hAnsi="Times New Roman" w:cs="Times New Roman"/>
-        </w:rPr>
-        <w:t>Omics</w:t>
-      </w:r>
-      <w:proofErr w:type="spellEnd"/>
-      <w:r>
-        <w:rPr>
-          <w:rFonts w:ascii="Times New Roman" w:eastAsia="Times New Roman" w:hAnsi="Times New Roman" w:cs="Times New Roman"/>
-        </w:rPr>
-        <w:t xml:space="preserve"> Viewer </w:t>
-      </w:r>
-    </w:p>
-    <w:p>
-      <w:pPr>
-        <w:spacing w:before="100" w:beforeAutospacing="1" w:after="100" w:afterAutospacing="1"/>
-        <w:rPr>
-          <w:rFonts w:ascii="Times" w:eastAsia="Times New Roman" w:hAnsi="Times"/>
-          <w:b/>
-        </w:rPr>
-      </w:pPr>
-      <w:r>
-        <w:rPr>
-          <w:rStyle w:val="toc-item-num"/>
-          <w:rFonts w:ascii="Times" w:eastAsia="Times New Roman" w:hAnsi="Times"/>
-          <w:b/>
-        </w:rPr>
-        <w:t>1.3.2</w:t>
-      </w:r>
-      <w:bookmarkStart w:id="4" w:name="Clock-controlled-protein-expression-simu"/>
-      <w:bookmarkEnd w:id="4"/>
-      <w:r>
-        <w:rPr>
-          <w:rStyle w:val="toc-item-num"/>
-          <w:rFonts w:ascii="Times" w:eastAsia="Times New Roman" w:hAnsi="Times"/>
-          <w:b/>
-        </w:rPr>
-        <w:t xml:space="preserve"> </w:t>
-      </w:r>
-      <w:r>
-        <w:rPr>
-          <w:rFonts w:ascii="Times" w:eastAsia="Times New Roman" w:hAnsi="Times"/>
-          <w:b/>
-        </w:rPr>
-        <w:t>Clock-controlled protein expression simulation</w:t>
-      </w:r>
-    </w:p>
-    <w:p>
-      <w:pPr>
-        <w:numPr>
-          <w:ilvl w:val="0"/>
-          <w:numId w:val="3"/>
-        </w:numPr>
-        <w:spacing w:before="100" w:beforeAutospacing="1" w:after="100" w:afterAutospacing="1"/>
-        <w:rPr>
-          <w:rFonts w:ascii="Times" w:eastAsia="Times New Roman" w:hAnsi="Times"/>
-        </w:rPr>
-      </w:pPr>
-      <w:proofErr w:type="spellStart"/>
-      <w:r>
-        <w:rPr>
-          <w:rStyle w:val="HTMLCode"/>
-          <w:rFonts w:ascii="Times" w:hAnsi="Times"/>
-          <w:sz w:val="24"/>
-          <w:szCs w:val="24"/>
-        </w:rPr>
-        <w:lastRenderedPageBreak/>
-        <w:t>ProteinOscillations.tsv</w:t>
-      </w:r>
-      <w:proofErr w:type="spellEnd"/>
-      <w:r>
-        <w:rPr>
-          <w:rFonts w:ascii="Times" w:eastAsia="Times New Roman" w:hAnsi="Times"/>
-        </w:rPr>
-        <w:t xml:space="preserve"> contains expression data for all clock-controlled proteins. This dataset is used to generate the protein </w:t>
-      </w:r>
-      <w:proofErr w:type="spellStart"/>
-      <w:r>
-        <w:rPr>
-          <w:rFonts w:ascii="Times" w:eastAsia="Times New Roman" w:hAnsi="Times"/>
-        </w:rPr>
-        <w:t>Omics</w:t>
-      </w:r>
-      <w:proofErr w:type="spellEnd"/>
-      <w:r>
-        <w:rPr>
-          <w:rFonts w:ascii="Times" w:eastAsia="Times New Roman" w:hAnsi="Times"/>
-        </w:rPr>
-        <w:t xml:space="preserve"> Dashboard charts</w:t>
-      </w:r>
-    </w:p>
-    <w:p>
-      <w:pPr>
-        <w:numPr>
-          <w:ilvl w:val="0"/>
-          <w:numId w:val="3"/>
-        </w:numPr>
-        <w:spacing w:before="100" w:beforeAutospacing="1" w:after="100" w:afterAutospacing="1"/>
-        <w:rPr>
-          <w:rFonts w:ascii="Times" w:eastAsia="Times New Roman" w:hAnsi="Times"/>
-        </w:rPr>
-      </w:pPr>
-      <w:proofErr w:type="spellStart"/>
-      <w:r>
-        <w:rPr>
-          <w:rStyle w:val="HTMLCode"/>
-          <w:rFonts w:ascii="Times" w:hAnsi="Times"/>
-          <w:sz w:val="24"/>
-          <w:szCs w:val="24"/>
-        </w:rPr>
-        <w:t>PwyProteinOscillations.tsv</w:t>
-      </w:r>
-      <w:proofErr w:type="spellEnd"/>
-      <w:r>
-        <w:rPr>
-          <w:rFonts w:ascii="Times" w:eastAsia="Times New Roman" w:hAnsi="Times"/>
-        </w:rPr>
-        <w:t xml:space="preserve"> contains expression data for only clock-controlled proteins that are enzymes in a known pathway. This dataset is used to generate the protein cellular overview animation.</w:t>
-      </w:r>
+      </w:pPr>
     </w:p>
     <w:p>
       <w:pPr>
@@ -942,630 +1762,22 @@
           <w:tab w:val="left" w:pos="13740"/>
           <w:tab w:val="left" w:pos="14656"/>
         </w:tabs>
-        <w:rPr>
-          <w:rFonts w:ascii="Times" w:hAnsi="Times"/>
-          <w:sz w:val="20"/>
-          <w:szCs w:val="20"/>
-        </w:rPr>
-      </w:pPr>
-      <w:proofErr w:type="gramStart"/>
-      <w:r>
-        <w:rPr>
-          <w:rFonts w:ascii="Times" w:hAnsi="Times" w:cs="Helvetica"/>
-          <w:sz w:val="20"/>
-          <w:szCs w:val="20"/>
-          <w:vertAlign w:val="superscript"/>
-        </w:rPr>
-        <w:t>2</w:t>
-      </w:r>
-      <w:r>
-        <w:rPr>
-          <w:rFonts w:ascii="Times" w:hAnsi="Times" w:cs="Helvetica"/>
-          <w:sz w:val="20"/>
-          <w:szCs w:val="20"/>
-        </w:rPr>
-        <w:t xml:space="preserve">M. </w:t>
-      </w:r>
-      <w:proofErr w:type="spellStart"/>
-      <w:r>
-        <w:rPr>
-          <w:rFonts w:ascii="Times" w:hAnsi="Times" w:cs="Helvetica"/>
-          <w:sz w:val="20"/>
-          <w:szCs w:val="20"/>
-        </w:rPr>
-        <w:t>Latendresse</w:t>
-      </w:r>
-      <w:proofErr w:type="spellEnd"/>
-      <w:r>
-        <w:rPr>
-          <w:rFonts w:ascii="Times" w:hAnsi="Times" w:cs="Helvetica"/>
-          <w:sz w:val="20"/>
-          <w:szCs w:val="20"/>
-        </w:rPr>
-        <w:t>, P. D. Karp, Web-based metabolic network visualization with a zooming user interface.</w:t>
-      </w:r>
-      <w:proofErr w:type="gramEnd"/>
-      <w:r>
-        <w:rPr>
-          <w:rFonts w:ascii="Times" w:hAnsi="Times" w:cs="Helvetica"/>
-          <w:sz w:val="20"/>
-          <w:szCs w:val="20"/>
-        </w:rPr>
-        <w:t xml:space="preserve"> </w:t>
-      </w:r>
-      <w:r>
-        <w:rPr>
-          <w:rFonts w:ascii="Times" w:hAnsi="Times" w:cs="Helvetica"/>
-          <w:i/>
-          <w:iCs/>
-          <w:sz w:val="20"/>
-          <w:szCs w:val="20"/>
-        </w:rPr>
-        <w:t>BMC Bioinformatics</w:t>
-      </w:r>
-      <w:r>
-        <w:rPr>
-          <w:rFonts w:ascii="Times" w:hAnsi="Times" w:cs="Helvetica"/>
-          <w:sz w:val="20"/>
-          <w:szCs w:val="20"/>
-        </w:rPr>
-        <w:t xml:space="preserve"> </w:t>
-      </w:r>
-      <w:r>
-        <w:rPr>
-          <w:rFonts w:ascii="Times" w:hAnsi="Times" w:cs="Helvetica"/>
-          <w:b/>
-          <w:bCs/>
-          <w:sz w:val="20"/>
-          <w:szCs w:val="20"/>
-        </w:rPr>
-        <w:t>12</w:t>
-      </w:r>
-      <w:r>
-        <w:rPr>
-          <w:rFonts w:ascii="Times" w:hAnsi="Times" w:cs="Helvetica"/>
-          <w:sz w:val="20"/>
-          <w:szCs w:val="20"/>
-        </w:rPr>
-        <w:t>, 176-176 (2011).</w:t>
-      </w:r>
-    </w:p>
-    <w:p>
-      <w:pPr>
-        <w:spacing w:before="100" w:beforeAutospacing="1" w:after="100" w:afterAutospacing="1"/>
-        <w:outlineLvl w:val="1"/>
-        <w:rPr>
-          <w:rFonts w:ascii="Times New Roman" w:eastAsia="Times New Roman" w:hAnsi="Times New Roman"/>
-          <w:b/>
-          <w:bCs/>
-          <w:sz w:val="36"/>
-          <w:szCs w:val="36"/>
-        </w:rPr>
-      </w:pPr>
-      <w:proofErr w:type="gramStart"/>
-      <w:r>
-        <w:rPr>
-          <w:rFonts w:ascii="Times New Roman" w:eastAsia="Times New Roman" w:hAnsi="Times New Roman"/>
-          <w:b/>
-          <w:bCs/>
-          <w:sz w:val="36"/>
-          <w:szCs w:val="36"/>
-        </w:rPr>
-        <w:t>1.4  </w:t>
-      </w:r>
-      <w:bookmarkStart w:id="5" w:name="Omics-dashboard"/>
-      <w:bookmarkEnd w:id="5"/>
-      <w:proofErr w:type="spellStart"/>
-      <w:r>
-        <w:rPr>
-          <w:rFonts w:ascii="Times New Roman" w:eastAsia="Times New Roman" w:hAnsi="Times New Roman"/>
-          <w:b/>
-          <w:bCs/>
-          <w:sz w:val="36"/>
-          <w:szCs w:val="36"/>
-        </w:rPr>
-        <w:t>Omics</w:t>
-      </w:r>
-      <w:proofErr w:type="spellEnd"/>
-      <w:proofErr w:type="gramEnd"/>
-      <w:r>
-        <w:rPr>
-          <w:rFonts w:ascii="Times New Roman" w:eastAsia="Times New Roman" w:hAnsi="Times New Roman"/>
-          <w:b/>
-          <w:bCs/>
-          <w:sz w:val="36"/>
-          <w:szCs w:val="36"/>
-        </w:rPr>
-        <w:t xml:space="preserve"> dashboard</w:t>
-      </w:r>
-      <w:r>
-        <w:rPr>
-          <w:rFonts w:ascii="Times New Roman" w:eastAsia="Times New Roman" w:hAnsi="Times New Roman"/>
-          <w:b/>
-          <w:bCs/>
-          <w:sz w:val="36"/>
-          <w:szCs w:val="36"/>
-          <w:vertAlign w:val="superscript"/>
-        </w:rPr>
-        <w:t>3</w:t>
-      </w:r>
-    </w:p>
-    <w:p>
-      <w:pPr>
-        <w:spacing w:before="100" w:beforeAutospacing="1" w:after="100" w:afterAutospacing="1"/>
-        <w:rPr>
-          <w:rFonts w:ascii="Times New Roman" w:eastAsiaTheme="minorHAnsi" w:hAnsi="Times New Roman" w:cs="Times New Roman"/>
-        </w:rPr>
-      </w:pPr>
-      <w:r>
+        <w:jc w:val="both"/>
         <w:rPr>
           <w:rFonts w:ascii="Times New Roman" w:hAnsi="Times New Roman" w:cs="Times New Roman"/>
-        </w:rPr>
-        <w:t xml:space="preserve">For the </w:t>
-      </w:r>
-      <w:proofErr w:type="spellStart"/>
+          <w:b/>
+          <w:sz w:val="32"/>
+          <w:szCs w:val="32"/>
+        </w:rPr>
+      </w:pPr>
       <w:r>
         <w:rPr>
           <w:rFonts w:ascii="Times New Roman" w:hAnsi="Times New Roman" w:cs="Times New Roman"/>
-        </w:rPr>
-        <w:t>omics</w:t>
-      </w:r>
-      <w:proofErr w:type="spellEnd"/>
-      <w:r>
-        <w:rPr>
-          <w:rFonts w:ascii="Times New Roman" w:hAnsi="Times New Roman" w:cs="Times New Roman"/>
-        </w:rPr>
-        <w:t xml:space="preserve"> dashboard,</w:t>
-      </w:r>
-    </w:p>
-    <w:p>
-      <w:pPr>
-        <w:numPr>
-          <w:ilvl w:val="0"/>
-          <w:numId w:val="4"/>
-        </w:numPr>
-        <w:spacing w:before="100" w:beforeAutospacing="1" w:after="100" w:afterAutospacing="1"/>
-        <w:rPr>
-          <w:rFonts w:ascii="Times New Roman" w:eastAsia="Times New Roman" w:hAnsi="Times New Roman" w:cs="Times New Roman"/>
-        </w:rPr>
-      </w:pPr>
-      <w:r>
-        <w:rPr>
-          <w:rFonts w:ascii="Times New Roman" w:eastAsia="Times New Roman" w:hAnsi="Times New Roman" w:cs="Times New Roman"/>
-        </w:rPr>
-        <w:t>Black color represents mRNA expression</w:t>
-      </w:r>
-    </w:p>
-    <w:p>
-      <w:pPr>
-        <w:numPr>
-          <w:ilvl w:val="0"/>
-          <w:numId w:val="4"/>
-        </w:numPr>
-        <w:spacing w:before="100" w:beforeAutospacing="1" w:after="100" w:afterAutospacing="1"/>
-        <w:rPr>
-          <w:rFonts w:ascii="Times New Roman" w:eastAsia="Times New Roman" w:hAnsi="Times New Roman" w:cs="Times New Roman"/>
-        </w:rPr>
-      </w:pPr>
-      <w:r>
-        <w:rPr>
-          <w:rFonts w:ascii="Times New Roman" w:eastAsia="Times New Roman" w:hAnsi="Times New Roman" w:cs="Times New Roman"/>
-        </w:rPr>
-        <w:t>Red color represents protein expression</w:t>
-      </w:r>
-    </w:p>
-    <w:p>
-      <w:pPr>
-        <w:numPr>
-          <w:ilvl w:val="0"/>
-          <w:numId w:val="4"/>
-        </w:numPr>
-        <w:spacing w:before="100" w:beforeAutospacing="1" w:after="100" w:afterAutospacing="1"/>
-        <w:rPr>
-          <w:rFonts w:ascii="Times New Roman" w:eastAsia="Times New Roman" w:hAnsi="Times New Roman" w:cs="Times New Roman"/>
-        </w:rPr>
-      </w:pPr>
-      <w:r>
-        <w:rPr>
-          <w:rFonts w:ascii="Times New Roman" w:eastAsia="Times New Roman" w:hAnsi="Times New Roman" w:cs="Times New Roman"/>
-        </w:rPr>
-        <w:t xml:space="preserve">Each small dot represents the expression of a single gene in the pathway class (Amino Acid synthesis, for example) at a specific time point. </w:t>
-      </w:r>
-    </w:p>
-    <w:p>
-      <w:pPr>
-        <w:numPr>
-          <w:ilvl w:val="0"/>
-          <w:numId w:val="4"/>
-        </w:numPr>
-        <w:spacing w:before="100" w:beforeAutospacing="1" w:after="100" w:afterAutospacing="1"/>
-        <w:rPr>
-          <w:rFonts w:ascii="Times New Roman" w:eastAsia="Times New Roman" w:hAnsi="Times New Roman" w:cs="Times New Roman"/>
-        </w:rPr>
-      </w:pPr>
-      <w:r>
-        <w:rPr>
-          <w:rFonts w:ascii="Times New Roman" w:eastAsia="Times New Roman" w:hAnsi="Times New Roman" w:cs="Times New Roman"/>
-        </w:rPr>
-        <w:t>The large dot represents the average amplitude across all genes in that pathway class for that time point.</w:t>
-      </w:r>
-    </w:p>
-    <w:p>
-      <w:pPr>
-        <w:numPr>
-          <w:ilvl w:val="0"/>
-          <w:numId w:val="4"/>
-        </w:numPr>
-        <w:spacing w:before="100" w:beforeAutospacing="1" w:after="100" w:afterAutospacing="1"/>
-        <w:rPr>
-          <w:rFonts w:ascii="Times New Roman" w:eastAsia="Times New Roman" w:hAnsi="Times New Roman" w:cs="Times New Roman"/>
-        </w:rPr>
-      </w:pPr>
-      <w:r>
-        <w:rPr>
-          <w:rFonts w:ascii="Times New Roman" w:eastAsia="Times New Roman" w:hAnsi="Times New Roman" w:cs="Times New Roman"/>
-        </w:rPr>
-        <w:t>The line connecting the dots represents the "spread" of different expression levels for the genes in the pathway.</w:t>
-      </w:r>
-    </w:p>
-    <w:p>
-      <w:pPr>
-        <w:numPr>
-          <w:ilvl w:val="0"/>
-          <w:numId w:val="4"/>
-        </w:numPr>
-        <w:spacing w:before="100" w:beforeAutospacing="1" w:after="100" w:afterAutospacing="1"/>
-        <w:rPr>
-          <w:rFonts w:ascii="Times New Roman" w:eastAsia="Times New Roman" w:hAnsi="Times New Roman" w:cs="Times New Roman"/>
-        </w:rPr>
-      </w:pPr>
-      <w:r>
-        <w:rPr>
-          <w:rFonts w:ascii="Times New Roman" w:hAnsi="Times New Roman" w:cs="Times New Roman"/>
-        </w:rPr>
-        <w:t>RNAandProteinOscillations12.pdf</w:t>
-      </w:r>
-      <w:r>
-        <w:rPr>
-          <w:rFonts w:ascii="Times New Roman" w:eastAsia="Times New Roman" w:hAnsi="Times New Roman" w:cs="Times New Roman"/>
-        </w:rPr>
-        <w:t xml:space="preserve"> displays 12 data points per clock-controlled gene, where simulated mRNA and Protein expression is alternated every 2 hours: </w:t>
-      </w:r>
-      <w:r>
-        <w:rPr>
-          <w:rFonts w:ascii="Times New Roman" w:hAnsi="Times New Roman" w:cs="Times New Roman"/>
-        </w:rPr>
-        <w:t>0h_mRNA, 2h_p</w:t>
-      </w:r>
-      <w:r>
-        <w:rPr>
-          <w:rFonts w:ascii="Times New Roman" w:hAnsi="Times New Roman" w:cs="Times New Roman"/>
-        </w:rPr>
-        <w:t xml:space="preserve">rotein, 4h_mRNA, 6h_protein, </w:t>
-      </w:r>
-      <w:r>
-        <w:rPr>
-          <w:rFonts w:ascii="Times New Roman" w:hAnsi="Times New Roman" w:cs="Times New Roman"/>
-        </w:rPr>
-        <w:t xml:space="preserve">20h_mRNA, </w:t>
-      </w:r>
-      <w:proofErr w:type="gramStart"/>
-      <w:r>
-        <w:rPr>
-          <w:rFonts w:ascii="Times New Roman" w:hAnsi="Times New Roman" w:cs="Times New Roman"/>
-        </w:rPr>
-        <w:t>22h</w:t>
-      </w:r>
-      <w:proofErr w:type="gramEnd"/>
-      <w:r>
-        <w:rPr>
-          <w:rFonts w:ascii="Times New Roman" w:hAnsi="Times New Roman" w:cs="Times New Roman"/>
-        </w:rPr>
-        <w:t>_protein</w:t>
-      </w:r>
-      <w:r>
-        <w:rPr>
-          <w:rFonts w:ascii="Times New Roman" w:eastAsia="Times New Roman" w:hAnsi="Times New Roman" w:cs="Times New Roman"/>
-        </w:rPr>
-        <w:t xml:space="preserve">. </w:t>
-      </w:r>
-    </w:p>
-    <w:p>
-      <w:pPr>
-        <w:numPr>
-          <w:ilvl w:val="0"/>
-          <w:numId w:val="4"/>
-        </w:numPr>
-        <w:spacing w:before="100" w:beforeAutospacing="1" w:after="100" w:afterAutospacing="1"/>
-        <w:rPr>
-          <w:rFonts w:ascii="Times New Roman" w:eastAsia="Times New Roman" w:hAnsi="Times New Roman" w:cs="Times New Roman"/>
-        </w:rPr>
-      </w:pPr>
-      <w:r>
-        <w:rPr>
-          <w:rFonts w:ascii="Times New Roman" w:hAnsi="Times New Roman" w:cs="Times New Roman"/>
-        </w:rPr>
-        <w:t>RNAandProteinOscillations24.pdf</w:t>
-      </w:r>
-      <w:r>
-        <w:rPr>
-          <w:rFonts w:ascii="Times New Roman" w:eastAsia="Times New Roman" w:hAnsi="Times New Roman" w:cs="Times New Roman"/>
-        </w:rPr>
-        <w:t xml:space="preserve"> displays 24 data points per gene, where simulated mRNA and Protein expression is interleaved: </w:t>
-      </w:r>
-      <w:r>
-        <w:rPr>
-          <w:rFonts w:ascii="Times New Roman" w:hAnsi="Times New Roman" w:cs="Times New Roman"/>
-        </w:rPr>
-        <w:t>0h_mRNA, 0h_protein, 2h_mRNA, 2h_protein</w:t>
-      </w:r>
-      <w:proofErr w:type="gramStart"/>
-      <w:r>
-        <w:rPr>
-          <w:rFonts w:ascii="Times New Roman" w:hAnsi="Times New Roman" w:cs="Times New Roman"/>
-        </w:rPr>
-        <w:t>,...,</w:t>
-      </w:r>
-      <w:proofErr w:type="gramEnd"/>
-      <w:r>
-        <w:rPr>
-          <w:rFonts w:ascii="Times New Roman" w:hAnsi="Times New Roman" w:cs="Times New Roman"/>
-        </w:rPr>
-        <w:t xml:space="preserve"> 22h_mRNA, 22h_protein</w:t>
-      </w:r>
-    </w:p>
-    <w:p>
-      <w:pPr>
-        <w:pStyle w:val="Heading3"/>
-        <w:rPr>
-          <w:rFonts w:ascii="Times" w:eastAsia="Times New Roman" w:hAnsi="Times"/>
-          <w:b/>
-          <w:color w:val="auto"/>
-        </w:rPr>
-      </w:pPr>
-      <w:proofErr w:type="gramStart"/>
-      <w:r>
-        <w:rPr>
-          <w:rStyle w:val="toc-item-num"/>
-          <w:rFonts w:ascii="Times" w:eastAsia="Times New Roman" w:hAnsi="Times"/>
-          <w:b/>
-          <w:color w:val="auto"/>
-        </w:rPr>
-        <w:t>1.4.1  </w:t>
-      </w:r>
-      <w:bookmarkStart w:id="6" w:name="Interleaving-Protein-and-RNA-Oscillation"/>
-      <w:bookmarkEnd w:id="6"/>
-      <w:r>
-        <w:rPr>
-          <w:rFonts w:ascii="Times" w:eastAsia="Times New Roman" w:hAnsi="Times"/>
-          <w:b/>
-          <w:color w:val="auto"/>
-        </w:rPr>
-        <w:t>Interleaving</w:t>
-      </w:r>
-      <w:proofErr w:type="gramEnd"/>
-      <w:r>
-        <w:rPr>
-          <w:rFonts w:ascii="Times" w:eastAsia="Times New Roman" w:hAnsi="Times"/>
-          <w:b/>
-          <w:color w:val="auto"/>
-        </w:rPr>
-        <w:t xml:space="preserve"> Protein and RNA Oscillations for the </w:t>
-      </w:r>
-      <w:proofErr w:type="spellStart"/>
-      <w:r>
-        <w:rPr>
-          <w:rFonts w:ascii="Times" w:eastAsia="Times New Roman" w:hAnsi="Times"/>
-          <w:b/>
-          <w:color w:val="auto"/>
-        </w:rPr>
-        <w:t>Omics</w:t>
-      </w:r>
-      <w:proofErr w:type="spellEnd"/>
-      <w:r>
-        <w:rPr>
-          <w:rFonts w:ascii="Times" w:eastAsia="Times New Roman" w:hAnsi="Times"/>
-          <w:b/>
-          <w:color w:val="auto"/>
-        </w:rPr>
-        <w:t xml:space="preserve"> Dashboard charts</w:t>
-      </w:r>
-    </w:p>
-    <w:p>
-      <w:pPr>
-        <w:pStyle w:val="NormalWeb"/>
-        <w:rPr>
-          <w:rFonts w:ascii="Times" w:hAnsi="Times"/>
-        </w:rPr>
-      </w:pPr>
-      <w:r>
-        <w:rPr>
-          <w:rStyle w:val="HTMLCode"/>
-          <w:rFonts w:ascii="Times" w:hAnsi="Times"/>
-          <w:sz w:val="24"/>
-          <w:szCs w:val="24"/>
-        </w:rPr>
-        <w:t>RNAandProteinOscillations24.tsv</w:t>
-      </w:r>
-      <w:r>
-        <w:rPr>
-          <w:rFonts w:ascii="Times" w:hAnsi="Times"/>
-        </w:rPr>
-        <w:t xml:space="preserve"> contains 24 data points per gene, where simulated mRNA and Protein expression is interleaved: </w:t>
-      </w:r>
-      <w:r>
-        <w:rPr>
-          <w:rStyle w:val="HTMLCode"/>
-          <w:rFonts w:ascii="Times" w:hAnsi="Times"/>
-          <w:sz w:val="24"/>
-          <w:szCs w:val="24"/>
-        </w:rPr>
-        <w:t>0h_mRNA, 0h_p</w:t>
-      </w:r>
-      <w:r>
-        <w:rPr>
-          <w:rStyle w:val="HTMLCode"/>
-          <w:rFonts w:ascii="Times" w:hAnsi="Times"/>
-          <w:sz w:val="24"/>
-          <w:szCs w:val="24"/>
-        </w:rPr>
-        <w:t>rotein, 2h_mRNA, 2h_protein,</w:t>
-      </w:r>
-      <w:r>
-        <w:rPr>
-          <w:rStyle w:val="HTMLCode"/>
-          <w:rFonts w:ascii="Times" w:hAnsi="Times"/>
-          <w:sz w:val="24"/>
-          <w:szCs w:val="24"/>
-        </w:rPr>
-        <w:t xml:space="preserve"> 22h_mRNA, </w:t>
-      </w:r>
-      <w:proofErr w:type="gramStart"/>
-      <w:r>
-        <w:rPr>
-          <w:rStyle w:val="HTMLCode"/>
-          <w:rFonts w:ascii="Times" w:hAnsi="Times"/>
-          <w:sz w:val="24"/>
-          <w:szCs w:val="24"/>
-        </w:rPr>
-        <w:t>22h</w:t>
-      </w:r>
-      <w:proofErr w:type="gramEnd"/>
-      <w:r>
-        <w:rPr>
-          <w:rStyle w:val="HTMLCode"/>
-          <w:rFonts w:ascii="Times" w:hAnsi="Times"/>
-          <w:sz w:val="24"/>
-          <w:szCs w:val="24"/>
-        </w:rPr>
-        <w:t>_protein</w:t>
-      </w:r>
-    </w:p>
-    <w:p>
-      <w:pPr>
-        <w:pStyle w:val="Heading3"/>
-        <w:rPr>
-          <w:rFonts w:ascii="Times" w:eastAsia="Times New Roman" w:hAnsi="Times"/>
-          <w:b/>
-          <w:color w:val="auto"/>
-        </w:rPr>
-      </w:pPr>
-      <w:proofErr w:type="gramStart"/>
-      <w:r>
-        <w:rPr>
-          <w:rStyle w:val="toc-item-num"/>
-          <w:rFonts w:ascii="Times" w:eastAsia="Times New Roman" w:hAnsi="Times"/>
-          <w:b/>
-          <w:color w:val="auto"/>
-        </w:rPr>
-        <w:t>1.4.2  </w:t>
-      </w:r>
-      <w:bookmarkStart w:id="7" w:name="Alternating-Protein-and-RNA-Oscillations"/>
-      <w:bookmarkEnd w:id="7"/>
-      <w:r>
-        <w:rPr>
-          <w:rFonts w:ascii="Times" w:eastAsia="Times New Roman" w:hAnsi="Times"/>
-          <w:b/>
-          <w:color w:val="auto"/>
-        </w:rPr>
-        <w:t>Alternating</w:t>
-      </w:r>
-      <w:proofErr w:type="gramEnd"/>
-      <w:r>
-        <w:rPr>
-          <w:rFonts w:ascii="Times" w:eastAsia="Times New Roman" w:hAnsi="Times"/>
-          <w:b/>
-          <w:color w:val="auto"/>
-        </w:rPr>
-        <w:t xml:space="preserve"> Protein and RNA Oscillations for the </w:t>
-      </w:r>
-      <w:proofErr w:type="spellStart"/>
-      <w:r>
-        <w:rPr>
-          <w:rFonts w:ascii="Times" w:eastAsia="Times New Roman" w:hAnsi="Times"/>
-          <w:b/>
-          <w:color w:val="auto"/>
-        </w:rPr>
-        <w:t>Omics</w:t>
-      </w:r>
-      <w:proofErr w:type="spellEnd"/>
-      <w:r>
-        <w:rPr>
-          <w:rFonts w:ascii="Times" w:eastAsia="Times New Roman" w:hAnsi="Times"/>
-          <w:b/>
-          <w:color w:val="auto"/>
-        </w:rPr>
-        <w:t xml:space="preserve"> Dashboard charts</w:t>
-      </w:r>
-    </w:p>
-    <w:p>
-      <w:pPr>
-        <w:pStyle w:val="NormalWeb"/>
-        <w:rPr>
-          <w:rFonts w:ascii="Times" w:hAnsi="Times"/>
-        </w:rPr>
-      </w:pPr>
-      <w:r>
-        <w:rPr>
-          <w:rStyle w:val="HTMLCode"/>
-          <w:rFonts w:ascii="Times" w:hAnsi="Times"/>
-          <w:sz w:val="24"/>
-          <w:szCs w:val="24"/>
-        </w:rPr>
-        <w:t>RNAandProteinOscillations12.tsv</w:t>
-      </w:r>
-      <w:r>
-        <w:rPr>
-          <w:rFonts w:ascii="Times" w:hAnsi="Times"/>
-        </w:rPr>
-        <w:t xml:space="preserve"> contains 12 data points per clock-controlled gene, where simulated mRNA and Protein expression is alternated every 2 hours: </w:t>
-      </w:r>
-      <w:r>
-        <w:rPr>
-          <w:rStyle w:val="HTMLCode"/>
-          <w:rFonts w:ascii="Times" w:hAnsi="Times"/>
-          <w:sz w:val="24"/>
-          <w:szCs w:val="24"/>
-        </w:rPr>
-        <w:t>0h_mRNA, 2h_p</w:t>
-      </w:r>
-      <w:r>
-        <w:rPr>
-          <w:rStyle w:val="HTMLCode"/>
-          <w:rFonts w:ascii="Times" w:hAnsi="Times"/>
-          <w:sz w:val="24"/>
-          <w:szCs w:val="24"/>
-        </w:rPr>
-        <w:t xml:space="preserve">rotein, 4h_mRNA, 6h_protein, </w:t>
-      </w:r>
-      <w:r>
-        <w:rPr>
-          <w:rStyle w:val="HTMLCode"/>
-          <w:rFonts w:ascii="Times" w:hAnsi="Times"/>
-          <w:sz w:val="24"/>
-          <w:szCs w:val="24"/>
-        </w:rPr>
-        <w:t xml:space="preserve">20h_mRNA, </w:t>
-      </w:r>
-      <w:proofErr w:type="gramStart"/>
-      <w:r>
-        <w:rPr>
-          <w:rStyle w:val="HTMLCode"/>
-          <w:rFonts w:ascii="Times" w:hAnsi="Times"/>
-          <w:sz w:val="24"/>
-          <w:szCs w:val="24"/>
-        </w:rPr>
-        <w:t>22h</w:t>
-      </w:r>
-      <w:proofErr w:type="gramEnd"/>
-      <w:r>
-        <w:rPr>
-          <w:rStyle w:val="HTMLCode"/>
-          <w:rFonts w:ascii="Times" w:hAnsi="Times"/>
-          <w:sz w:val="24"/>
-          <w:szCs w:val="24"/>
-        </w:rPr>
-        <w:t>_protein</w:t>
+          <w:b/>
+          <w:sz w:val="32"/>
+          <w:szCs w:val="32"/>
+        </w:rPr>
+        <w:t xml:space="preserve">References: </w:t>
       </w:r>
     </w:p>
     <w:p>
@@ -1588,492 +1800,22 @@
           <w:tab w:val="left" w:pos="13740"/>
           <w:tab w:val="left" w:pos="14656"/>
         </w:tabs>
-        <w:rPr>
-          <w:rFonts w:ascii="Times" w:eastAsiaTheme="minorHAnsi" w:hAnsi="Times" w:cs="Times New Roman"/>
-          <w:sz w:val="20"/>
-          <w:szCs w:val="20"/>
-        </w:rPr>
-      </w:pPr>
-      <w:r>
-        <w:rPr>
-          <w:rFonts w:ascii="Times" w:hAnsi="Times" w:cs="Times New Roman"/>
-          <w:sz w:val="20"/>
-          <w:szCs w:val="20"/>
-          <w:vertAlign w:val="superscript"/>
-        </w:rPr>
-        <w:t>3</w:t>
-      </w:r>
-      <w:r>
-        <w:rPr>
-          <w:rFonts w:ascii="Times" w:hAnsi="Times" w:cs="Times New Roman"/>
-          <w:sz w:val="20"/>
-          <w:szCs w:val="20"/>
-        </w:rPr>
-        <w:t xml:space="preserve"> </w:t>
-      </w:r>
-      <w:r>
-        <w:rPr>
-          <w:rFonts w:ascii="Times" w:hAnsi="Times" w:cs="Helvetica"/>
-          <w:sz w:val="20"/>
-          <w:szCs w:val="20"/>
-        </w:rPr>
-        <w:t>S. Paley</w:t>
-      </w:r>
-      <w:r>
-        <w:rPr>
-          <w:rFonts w:ascii="Times" w:hAnsi="Times" w:cs="Helvetica"/>
-          <w:i/>
-          <w:iCs/>
-          <w:sz w:val="20"/>
-          <w:szCs w:val="20"/>
-        </w:rPr>
-        <w:t xml:space="preserve"> et al.</w:t>
-      </w:r>
-      <w:r>
-        <w:rPr>
-          <w:rFonts w:ascii="Times" w:hAnsi="Times" w:cs="Helvetica"/>
-          <w:sz w:val="20"/>
-          <w:szCs w:val="20"/>
-        </w:rPr>
-        <w:t xml:space="preserve">, The </w:t>
-      </w:r>
-      <w:proofErr w:type="spellStart"/>
-      <w:r>
-        <w:rPr>
-          <w:rFonts w:ascii="Times" w:hAnsi="Times" w:cs="Helvetica"/>
-          <w:sz w:val="20"/>
-          <w:szCs w:val="20"/>
-        </w:rPr>
-        <w:t>Omics</w:t>
-      </w:r>
-      <w:proofErr w:type="spellEnd"/>
-      <w:r>
-        <w:rPr>
-          <w:rFonts w:ascii="Times" w:hAnsi="Times" w:cs="Helvetica"/>
-          <w:sz w:val="20"/>
-          <w:szCs w:val="20"/>
-        </w:rPr>
-        <w:t xml:space="preserve"> Dashboard for interactive exploration of gene-expression data. </w:t>
-      </w:r>
-      <w:proofErr w:type="gramStart"/>
-      <w:r>
-        <w:rPr>
-          <w:rFonts w:ascii="Times" w:hAnsi="Times" w:cs="Helvetica"/>
-          <w:i/>
-          <w:iCs/>
-          <w:sz w:val="20"/>
-          <w:szCs w:val="20"/>
-        </w:rPr>
-        <w:t>Nucleic Acids Research</w:t>
-      </w:r>
-      <w:r>
-        <w:rPr>
-          <w:rFonts w:ascii="Times" w:hAnsi="Times" w:cs="Helvetica"/>
-          <w:sz w:val="20"/>
-          <w:szCs w:val="20"/>
-        </w:rPr>
-        <w:t>, gkx910-gkx910 (2017).</w:t>
-      </w:r>
-      <w:proofErr w:type="gramEnd"/>
-    </w:p>
-    <w:p/>
-    <w:p>
-      <w:pPr>
-        <w:spacing w:before="100" w:beforeAutospacing="1" w:after="100" w:afterAutospacing="1"/>
-        <w:outlineLvl w:val="1"/>
-        <w:rPr>
-          <w:rFonts w:ascii="Times New Roman" w:eastAsia="Times New Roman" w:hAnsi="Times New Roman"/>
-          <w:b/>
-          <w:bCs/>
-          <w:sz w:val="36"/>
-          <w:szCs w:val="36"/>
-        </w:rPr>
-      </w:pPr>
-      <w:proofErr w:type="gramStart"/>
-      <w:r>
-        <w:rPr>
-          <w:rFonts w:ascii="Times New Roman" w:eastAsia="Times New Roman" w:hAnsi="Times New Roman"/>
-          <w:b/>
-          <w:bCs/>
-          <w:sz w:val="36"/>
-          <w:szCs w:val="36"/>
-        </w:rPr>
-        <w:t>1.5  </w:t>
-      </w:r>
-      <w:bookmarkStart w:id="8" w:name="SmartTables"/>
-      <w:bookmarkEnd w:id="8"/>
-      <w:r>
-        <w:rPr>
-          <w:rFonts w:ascii="Times New Roman" w:eastAsia="Times New Roman" w:hAnsi="Times New Roman"/>
-          <w:b/>
-          <w:bCs/>
-          <w:sz w:val="36"/>
-          <w:szCs w:val="36"/>
-        </w:rPr>
-        <w:t>SmartTables</w:t>
-      </w:r>
-      <w:r>
-        <w:rPr>
-          <w:rFonts w:ascii="Times New Roman" w:eastAsia="Times New Roman" w:hAnsi="Times New Roman"/>
-          <w:b/>
-          <w:bCs/>
-          <w:sz w:val="36"/>
-          <w:szCs w:val="36"/>
-          <w:vertAlign w:val="superscript"/>
-        </w:rPr>
-        <w:t>4</w:t>
-      </w:r>
-      <w:proofErr w:type="gramEnd"/>
-    </w:p>
-    <w:p>
-      <w:pPr>
+        <w:jc w:val="both"/>
+        <w:rPr>
+          <w:rFonts w:ascii="Times New Roman" w:hAnsi="Times New Roman" w:cs="Times New Roman"/>
+          <w:b/>
+          <w:sz w:val="32"/>
+          <w:szCs w:val="32"/>
+        </w:rPr>
+      </w:pPr>
+    </w:p>
+    <w:p>
+      <w:pPr>
+        <w:pStyle w:val="ListParagraph"/>
         <w:numPr>
           <w:ilvl w:val="0"/>
-          <w:numId w:val="5"/>
+          <w:numId w:val="6"/>
         </w:numPr>
-        <w:spacing w:before="100" w:beforeAutospacing="1" w:after="100" w:afterAutospacing="1"/>
-        <w:rPr>
-          <w:rFonts w:ascii="Times" w:eastAsia="Times New Roman" w:hAnsi="Times"/>
-        </w:rPr>
-      </w:pPr>
-      <w:r>
-        <w:rPr>
-          <w:rFonts w:ascii="Times" w:eastAsia="Times New Roman" w:hAnsi="Times"/>
-        </w:rPr>
-        <w:lastRenderedPageBreak/>
-        <w:t>Hours the Protein peak lags behind the RNA peak.</w:t>
-      </w:r>
-    </w:p>
-    <w:p>
-      <w:pPr>
-        <w:numPr>
-          <w:ilvl w:val="0"/>
-          <w:numId w:val="5"/>
-        </w:numPr>
-        <w:spacing w:before="100" w:beforeAutospacing="1" w:after="100" w:afterAutospacing="1"/>
-        <w:rPr>
-          <w:rFonts w:ascii="Times" w:eastAsia="Times New Roman" w:hAnsi="Times"/>
-        </w:rPr>
-      </w:pPr>
-      <w:r>
-        <w:rPr>
-          <w:rFonts w:ascii="Times" w:eastAsia="Times New Roman" w:hAnsi="Times"/>
-        </w:rPr>
-        <w:t xml:space="preserve">Clock-controlled mRNA and Protein Peak Phases for </w:t>
-      </w:r>
-      <w:proofErr w:type="spellStart"/>
-      <w:r>
-        <w:rPr>
-          <w:rFonts w:ascii="Times" w:eastAsia="Times New Roman" w:hAnsi="Times"/>
-        </w:rPr>
-        <w:t>Neurospora</w:t>
-      </w:r>
-      <w:proofErr w:type="spellEnd"/>
-    </w:p>
-    <w:p>
-      <w:pPr>
-        <w:numPr>
-          <w:ilvl w:val="0"/>
-          <w:numId w:val="5"/>
-        </w:numPr>
-        <w:spacing w:before="100" w:beforeAutospacing="1" w:after="100" w:afterAutospacing="1"/>
-        <w:rPr>
-          <w:rFonts w:ascii="Times" w:eastAsia="Times New Roman" w:hAnsi="Times"/>
-        </w:rPr>
-      </w:pPr>
-      <w:r>
-        <w:rPr>
-          <w:rFonts w:ascii="Times" w:eastAsia="Times New Roman" w:hAnsi="Times"/>
-        </w:rPr>
-        <w:t>24-hour simulated expression based on peak phase:</w:t>
-      </w:r>
-    </w:p>
-    <w:p>
-      <w:pPr>
-        <w:numPr>
-          <w:ilvl w:val="1"/>
-          <w:numId w:val="5"/>
-        </w:numPr>
-        <w:spacing w:before="100" w:beforeAutospacing="1" w:after="100" w:afterAutospacing="1"/>
-        <w:rPr>
-          <w:rFonts w:ascii="Times" w:eastAsia="Times New Roman" w:hAnsi="Times"/>
-        </w:rPr>
-      </w:pPr>
-      <w:r>
-        <w:rPr>
-          <w:rFonts w:ascii="Times" w:eastAsia="Times New Roman" w:hAnsi="Times"/>
-        </w:rPr>
-        <w:t>A</w:t>
-      </w:r>
-      <w:r>
-        <w:rPr>
-          <w:rFonts w:ascii="Times" w:eastAsia="Times New Roman" w:hAnsi="Times"/>
-        </w:rPr>
-        <w:t xml:space="preserve">ll clock-controlled mRNA's in </w:t>
-      </w:r>
-      <w:r>
-        <w:rPr>
-          <w:rFonts w:ascii="Times" w:eastAsia="Times New Roman" w:hAnsi="Times"/>
-          <w:i/>
-          <w:iCs/>
-        </w:rPr>
-        <w:t xml:space="preserve">N. </w:t>
-      </w:r>
-      <w:proofErr w:type="spellStart"/>
-      <w:r>
-        <w:rPr>
-          <w:rFonts w:ascii="Times" w:eastAsia="Times New Roman" w:hAnsi="Times"/>
-          <w:i/>
-          <w:iCs/>
-        </w:rPr>
-        <w:t>crassa</w:t>
-      </w:r>
-      <w:proofErr w:type="spellEnd"/>
-    </w:p>
-    <w:p>
-      <w:pPr>
-        <w:numPr>
-          <w:ilvl w:val="1"/>
-          <w:numId w:val="5"/>
-        </w:numPr>
-        <w:spacing w:before="100" w:beforeAutospacing="1" w:after="100" w:afterAutospacing="1"/>
-        <w:rPr>
-          <w:rFonts w:ascii="Times" w:eastAsia="Times New Roman" w:hAnsi="Times"/>
-        </w:rPr>
-      </w:pPr>
-      <w:r>
-        <w:rPr>
-          <w:rFonts w:ascii="Times" w:eastAsia="Times New Roman" w:hAnsi="Times"/>
-        </w:rPr>
-        <w:t xml:space="preserve">All </w:t>
-      </w:r>
-      <w:r>
-        <w:rPr>
-          <w:rFonts w:ascii="Times" w:eastAsia="Times New Roman" w:hAnsi="Times"/>
-        </w:rPr>
-        <w:t xml:space="preserve">clock-controlled proteins in </w:t>
-      </w:r>
-      <w:r>
-        <w:rPr>
-          <w:rFonts w:ascii="Times" w:eastAsia="Times New Roman" w:hAnsi="Times"/>
-          <w:i/>
-          <w:iCs/>
-        </w:rPr>
-        <w:t xml:space="preserve">N. </w:t>
-      </w:r>
-      <w:proofErr w:type="spellStart"/>
-      <w:r>
-        <w:rPr>
-          <w:rFonts w:ascii="Times" w:eastAsia="Times New Roman" w:hAnsi="Times"/>
-          <w:i/>
-          <w:iCs/>
-        </w:rPr>
-        <w:t>crassa</w:t>
-      </w:r>
-      <w:proofErr w:type="spellEnd"/>
-    </w:p>
-    <w:p>
-      <w:pPr>
-        <w:numPr>
-          <w:ilvl w:val="1"/>
-          <w:numId w:val="5"/>
-        </w:numPr>
-        <w:spacing w:before="100" w:beforeAutospacing="1" w:after="100" w:afterAutospacing="1"/>
-        <w:rPr>
-          <w:rFonts w:ascii="Times" w:eastAsia="Times New Roman" w:hAnsi="Times"/>
-        </w:rPr>
-      </w:pPr>
-      <w:r>
-        <w:rPr>
-          <w:rFonts w:ascii="Times" w:eastAsia="Times New Roman" w:hAnsi="Times"/>
-        </w:rPr>
-        <w:t>C</w:t>
-      </w:r>
-      <w:r>
-        <w:rPr>
-          <w:rFonts w:ascii="Times" w:eastAsia="Times New Roman" w:hAnsi="Times"/>
-        </w:rPr>
-        <w:t xml:space="preserve">lock-controlled protein that are enzymes in a known </w:t>
-      </w:r>
-      <w:r>
-        <w:rPr>
-          <w:rFonts w:ascii="Times" w:eastAsia="Times New Roman" w:hAnsi="Times"/>
-          <w:i/>
-          <w:iCs/>
-        </w:rPr>
-        <w:t xml:space="preserve">N. </w:t>
-      </w:r>
-      <w:proofErr w:type="spellStart"/>
-      <w:r>
-        <w:rPr>
-          <w:rFonts w:ascii="Times" w:eastAsia="Times New Roman" w:hAnsi="Times"/>
-          <w:i/>
-          <w:iCs/>
-        </w:rPr>
-        <w:t>crassa</w:t>
-      </w:r>
-      <w:proofErr w:type="spellEnd"/>
-      <w:r>
-        <w:rPr>
-          <w:rFonts w:ascii="Times" w:eastAsia="Times New Roman" w:hAnsi="Times"/>
-        </w:rPr>
-        <w:t xml:space="preserve"> pathway</w:t>
-      </w:r>
-    </w:p>
-    <w:p>
-      <w:pPr>
-        <w:numPr>
-          <w:ilvl w:val="1"/>
-          <w:numId w:val="5"/>
-        </w:numPr>
-        <w:spacing w:before="100" w:beforeAutospacing="1" w:after="100" w:afterAutospacing="1"/>
-        <w:rPr>
-          <w:rFonts w:ascii="Times" w:eastAsia="Times New Roman" w:hAnsi="Times"/>
-        </w:rPr>
-      </w:pPr>
-      <w:r>
-        <w:rPr>
-          <w:rFonts w:ascii="Times" w:eastAsia="Times New Roman" w:hAnsi="Times"/>
-        </w:rPr>
-        <w:t>C</w:t>
-      </w:r>
-      <w:r>
-        <w:rPr>
-          <w:rFonts w:ascii="Times" w:eastAsia="Times New Roman" w:hAnsi="Times"/>
-        </w:rPr>
-        <w:t xml:space="preserve">lock-controlled mRNA whose product is an enzyme in a known </w:t>
-      </w:r>
-      <w:r>
-        <w:rPr>
-          <w:rFonts w:ascii="Times" w:eastAsia="Times New Roman" w:hAnsi="Times"/>
-          <w:i/>
-          <w:iCs/>
-        </w:rPr>
-        <w:t xml:space="preserve">N. </w:t>
-      </w:r>
-      <w:proofErr w:type="spellStart"/>
-      <w:r>
-        <w:rPr>
-          <w:rFonts w:ascii="Times" w:eastAsia="Times New Roman" w:hAnsi="Times"/>
-          <w:i/>
-          <w:iCs/>
-        </w:rPr>
-        <w:t>crassa</w:t>
-      </w:r>
-      <w:proofErr w:type="spellEnd"/>
-      <w:r>
-        <w:rPr>
-          <w:rFonts w:ascii="Times" w:eastAsia="Times New Roman" w:hAnsi="Times"/>
-        </w:rPr>
-        <w:t xml:space="preserve"> pathway</w:t>
-      </w:r>
-    </w:p>
-    <w:p>
-      <w:pPr>
-        <w:numPr>
-          <w:ilvl w:val="1"/>
-          <w:numId w:val="5"/>
-        </w:numPr>
-        <w:spacing w:before="100" w:beforeAutospacing="1" w:after="100" w:afterAutospacing="1"/>
-        <w:rPr>
-          <w:rFonts w:ascii="Times" w:eastAsia="Times New Roman" w:hAnsi="Times"/>
-        </w:rPr>
-      </w:pPr>
-      <w:r>
-        <w:rPr>
-          <w:rFonts w:ascii="Times" w:hAnsi="Times"/>
-        </w:rPr>
-        <w:t>RNAandProteinOscillations12</w:t>
-      </w:r>
-      <w:r>
-        <w:rPr>
-          <w:rFonts w:ascii="Times" w:eastAsia="Times New Roman" w:hAnsi="Times"/>
-        </w:rPr>
-        <w:t xml:space="preserve"> contains 12 data points per clock-controlled gene, where simulated mRNA and Protein expression is alternated every 2 hours: </w:t>
-      </w:r>
-      <w:r>
-        <w:rPr>
-          <w:rFonts w:ascii="Times" w:hAnsi="Times"/>
-        </w:rPr>
-        <w:t>0h_mRNA, 2h_p</w:t>
-      </w:r>
-      <w:r>
-        <w:rPr>
-          <w:rFonts w:ascii="Times" w:hAnsi="Times"/>
-        </w:rPr>
-        <w:t>rotein, 4h_mRNA, 6h_protein,</w:t>
-      </w:r>
-      <w:bookmarkStart w:id="9" w:name="_GoBack"/>
-      <w:bookmarkEnd w:id="9"/>
-      <w:r>
-        <w:rPr>
-          <w:rFonts w:ascii="Times" w:hAnsi="Times"/>
-        </w:rPr>
-        <w:t>20h_mRNA, 22h_protein</w:t>
-      </w:r>
-    </w:p>
-    <w:p>
-      <w:pPr>
-        <w:numPr>
-          <w:ilvl w:val="1"/>
-          <w:numId w:val="5"/>
-        </w:numPr>
-        <w:spacing w:before="100" w:beforeAutospacing="1" w:after="100" w:afterAutospacing="1"/>
-        <w:rPr>
-          <w:rFonts w:ascii="Times" w:eastAsia="Times New Roman" w:hAnsi="Times"/>
-        </w:rPr>
-      </w:pPr>
-      <w:r>
-        <w:rPr>
-          <w:rFonts w:ascii="Times" w:hAnsi="Times"/>
-        </w:rPr>
-        <w:t>RNAandProteinOscillations24</w:t>
-      </w:r>
-      <w:r>
-        <w:rPr>
-          <w:rFonts w:ascii="Times" w:eastAsia="Times New Roman" w:hAnsi="Times"/>
-        </w:rPr>
-        <w:t xml:space="preserve"> contains 24 data points per gene, where simulated mRNA and Protein expression is interleaved: </w:t>
-      </w:r>
-      <w:r>
-        <w:rPr>
-          <w:rFonts w:ascii="Times" w:hAnsi="Times"/>
-        </w:rPr>
-        <w:t>0h_mRNA, 0h_p</w:t>
-      </w:r>
-      <w:r>
-        <w:rPr>
-          <w:rFonts w:ascii="Times" w:hAnsi="Times"/>
-        </w:rPr>
-        <w:t>rotein, 2h_mRNA, 2h_protein,</w:t>
-      </w:r>
-      <w:r>
-        <w:rPr>
-          <w:rFonts w:ascii="Times" w:hAnsi="Times"/>
-        </w:rPr>
-        <w:t xml:space="preserve"> 22h_mRNA, 22h_protein</w:t>
-      </w:r>
-    </w:p>
-    <w:p>
-      <w:pPr>
-        <w:numPr>
-          <w:ilvl w:val="0"/>
-          <w:numId w:val="5"/>
-        </w:numPr>
-        <w:spacing w:before="100" w:beforeAutospacing="1" w:after="100" w:afterAutospacing="1"/>
-        <w:rPr>
-          <w:rFonts w:ascii="Times" w:eastAsia="Times New Roman" w:hAnsi="Times"/>
-        </w:rPr>
-      </w:pPr>
-      <w:r>
-        <w:rPr>
-          <w:rFonts w:ascii="Times" w:eastAsia="Times New Roman" w:hAnsi="Times"/>
-        </w:rPr>
-        <w:t>Citation:</w:t>
-      </w:r>
-    </w:p>
-    <w:p>
-      <w:pPr>
         <w:tabs>
           <w:tab w:val="left" w:pos="916"/>
           <w:tab w:val="left" w:pos="1832"/>
@@ -2092,102 +1834,493 @@
           <w:tab w:val="left" w:pos="13740"/>
           <w:tab w:val="left" w:pos="14656"/>
         </w:tabs>
-        <w:jc w:val="both"/>
-        <w:rPr>
-          <w:rFonts w:ascii="Times" w:eastAsiaTheme="minorHAnsi" w:hAnsi="Times"/>
-          <w:sz w:val="20"/>
-          <w:szCs w:val="20"/>
-        </w:rPr>
-      </w:pPr>
-      <w:r>
-        <w:rPr>
-          <w:rFonts w:ascii="Times" w:hAnsi="Times"/>
-          <w:sz w:val="20"/>
-          <w:szCs w:val="20"/>
-          <w:vertAlign w:val="superscript"/>
-        </w:rPr>
-        <w:t xml:space="preserve">4 </w:t>
-      </w:r>
-      <w:r>
         <w:rPr>
           <w:rFonts w:ascii="Times" w:hAnsi="Times" w:cs="Helvetica"/>
-          <w:sz w:val="20"/>
-          <w:szCs w:val="20"/>
-        </w:rPr>
-        <w:t xml:space="preserve">M. Travers, S. M. Paley, J. </w:t>
+          <w:sz w:val="22"/>
+          <w:szCs w:val="22"/>
+        </w:rPr>
+      </w:pPr>
+      <w:r>
+        <w:rPr>
+          <w:rFonts w:ascii="Times" w:hAnsi="Times" w:cs="Helvetica"/>
+          <w:sz w:val="22"/>
+          <w:szCs w:val="22"/>
+        </w:rPr>
+        <w:t xml:space="preserve">S. M. Paley, P. D. Karp, The Pathway Tools cellular overview diagram and </w:t>
       </w:r>
       <w:proofErr w:type="spellStart"/>
       <w:r>
         <w:rPr>
           <w:rFonts w:ascii="Times" w:hAnsi="Times" w:cs="Helvetica"/>
-          <w:sz w:val="20"/>
-          <w:szCs w:val="20"/>
-        </w:rPr>
-        <w:t>Shrager</w:t>
+          <w:sz w:val="22"/>
+          <w:szCs w:val="22"/>
+        </w:rPr>
+        <w:t>Omics</w:t>
       </w:r>
       <w:proofErr w:type="spellEnd"/>
       <w:r>
         <w:rPr>
           <w:rFonts w:ascii="Times" w:hAnsi="Times" w:cs="Helvetica"/>
-          <w:sz w:val="20"/>
-          <w:szCs w:val="20"/>
-        </w:rPr>
-        <w:t xml:space="preserve">, T. A. Holland, P. D. Karp, </w:t>
-      </w:r>
-      <w:proofErr w:type="gramStart"/>
-      <w:r>
-        <w:rPr>
-          <w:rFonts w:ascii="Times" w:hAnsi="Times" w:cs="Helvetica"/>
-          <w:sz w:val="20"/>
-          <w:szCs w:val="20"/>
-        </w:rPr>
-        <w:t>Groups</w:t>
-      </w:r>
-      <w:proofErr w:type="gramEnd"/>
-      <w:r>
-        <w:rPr>
-          <w:rFonts w:ascii="Times" w:hAnsi="Times" w:cs="Helvetica"/>
-          <w:sz w:val="20"/>
-          <w:szCs w:val="20"/>
-        </w:rPr>
-        <w:t xml:space="preserve">: knowledge spreadsheets for symbolic </w:t>
-      </w:r>
-      <w:proofErr w:type="spellStart"/>
-      <w:r>
-        <w:rPr>
-          <w:rFonts w:ascii="Times" w:hAnsi="Times" w:cs="Helvetica"/>
-          <w:sz w:val="20"/>
-          <w:szCs w:val="20"/>
-        </w:rPr>
-        <w:t>biocomputing</w:t>
-      </w:r>
-      <w:proofErr w:type="spellEnd"/>
-      <w:r>
-        <w:rPr>
-          <w:rFonts w:ascii="Times" w:hAnsi="Times" w:cs="Helvetica"/>
-          <w:sz w:val="20"/>
-          <w:szCs w:val="20"/>
-        </w:rPr>
-        <w:t xml:space="preserve">. </w:t>
+          <w:sz w:val="22"/>
+          <w:szCs w:val="22"/>
+        </w:rPr>
+        <w:t xml:space="preserve"> Viewer. </w:t>
       </w:r>
       <w:r>
         <w:rPr>
           <w:rFonts w:ascii="Times" w:hAnsi="Times" w:cs="Helvetica"/>
           <w:i/>
           <w:iCs/>
-          <w:sz w:val="20"/>
-          <w:szCs w:val="20"/>
-        </w:rPr>
-        <w:t xml:space="preserve">Database: The Journal of Biological Databases and </w:t>
+          <w:sz w:val="22"/>
+          <w:szCs w:val="22"/>
+        </w:rPr>
+        <w:t>Nucleic Acids Research</w:t>
+      </w:r>
+      <w:r>
+        <w:rPr>
+          <w:rFonts w:ascii="Times" w:hAnsi="Times" w:cs="Helvetica"/>
+          <w:sz w:val="22"/>
+          <w:szCs w:val="22"/>
+        </w:rPr>
+        <w:t xml:space="preserve"> </w:t>
+      </w:r>
+      <w:r>
+        <w:rPr>
+          <w:rFonts w:ascii="Times" w:hAnsi="Times" w:cs="Helvetica"/>
+          <w:b/>
+          <w:bCs/>
+          <w:sz w:val="22"/>
+          <w:szCs w:val="22"/>
+        </w:rPr>
+        <w:t>34</w:t>
+      </w:r>
+      <w:r>
+        <w:rPr>
+          <w:rFonts w:ascii="Times" w:hAnsi="Times" w:cs="Helvetica"/>
+          <w:sz w:val="22"/>
+          <w:szCs w:val="22"/>
+        </w:rPr>
+        <w:t>, 3771-3778 (2006).</w:t>
+      </w:r>
+    </w:p>
+    <w:p>
+      <w:pPr>
+        <w:tabs>
+          <w:tab w:val="left" w:pos="916"/>
+          <w:tab w:val="left" w:pos="1832"/>
+          <w:tab w:val="left" w:pos="2748"/>
+          <w:tab w:val="left" w:pos="3664"/>
+          <w:tab w:val="left" w:pos="4580"/>
+          <w:tab w:val="left" w:pos="5496"/>
+          <w:tab w:val="left" w:pos="6412"/>
+          <w:tab w:val="left" w:pos="7328"/>
+          <w:tab w:val="left" w:pos="8244"/>
+          <w:tab w:val="left" w:pos="9160"/>
+          <w:tab w:val="left" w:pos="10076"/>
+          <w:tab w:val="left" w:pos="10992"/>
+          <w:tab w:val="left" w:pos="11908"/>
+          <w:tab w:val="left" w:pos="12824"/>
+          <w:tab w:val="left" w:pos="13740"/>
+          <w:tab w:val="left" w:pos="14656"/>
+        </w:tabs>
+        <w:rPr>
+          <w:rFonts w:ascii="Times" w:hAnsi="Times" w:cs="Helvetica"/>
+          <w:sz w:val="22"/>
+          <w:szCs w:val="22"/>
+        </w:rPr>
+      </w:pPr>
+    </w:p>
+    <w:p>
+      <w:pPr>
+        <w:pStyle w:val="ListParagraph"/>
+        <w:numPr>
+          <w:ilvl w:val="0"/>
+          <w:numId w:val="6"/>
+        </w:numPr>
+        <w:tabs>
+          <w:tab w:val="left" w:pos="916"/>
+          <w:tab w:val="left" w:pos="1832"/>
+          <w:tab w:val="left" w:pos="2748"/>
+          <w:tab w:val="left" w:pos="3664"/>
+          <w:tab w:val="left" w:pos="4580"/>
+          <w:tab w:val="left" w:pos="5496"/>
+          <w:tab w:val="left" w:pos="6412"/>
+          <w:tab w:val="left" w:pos="7328"/>
+          <w:tab w:val="left" w:pos="8244"/>
+          <w:tab w:val="left" w:pos="9160"/>
+          <w:tab w:val="left" w:pos="10076"/>
+          <w:tab w:val="left" w:pos="10992"/>
+          <w:tab w:val="left" w:pos="11908"/>
+          <w:tab w:val="left" w:pos="12824"/>
+          <w:tab w:val="left" w:pos="13740"/>
+          <w:tab w:val="left" w:pos="14656"/>
+        </w:tabs>
+        <w:rPr>
+          <w:rFonts w:ascii="Times" w:hAnsi="Times"/>
+          <w:sz w:val="22"/>
+          <w:szCs w:val="22"/>
+        </w:rPr>
+      </w:pPr>
+      <w:r>
+        <w:rPr>
+          <w:rFonts w:ascii="Times" w:hAnsi="Times" w:cs="Helvetica"/>
+          <w:sz w:val="22"/>
+          <w:szCs w:val="22"/>
+        </w:rPr>
+        <w:t xml:space="preserve">M. </w:t>
       </w:r>
       <w:proofErr w:type="spellStart"/>
+      <w:r>
+        <w:rPr>
+          <w:rFonts w:ascii="Times" w:hAnsi="Times" w:cs="Helvetica"/>
+          <w:sz w:val="22"/>
+          <w:szCs w:val="22"/>
+        </w:rPr>
+        <w:t>Latendresse</w:t>
+      </w:r>
+      <w:proofErr w:type="spellEnd"/>
+      <w:r>
+        <w:rPr>
+          <w:rFonts w:ascii="Times" w:hAnsi="Times" w:cs="Helvetica"/>
+          <w:sz w:val="22"/>
+          <w:szCs w:val="22"/>
+        </w:rPr>
+        <w:t xml:space="preserve">, P. D. Karp, Web-based metabolic network visualization with a zooming user interface. </w:t>
+      </w:r>
       <w:r>
         <w:rPr>
           <w:rFonts w:ascii="Times" w:hAnsi="Times" w:cs="Helvetica"/>
           <w:i/>
           <w:iCs/>
-          <w:sz w:val="20"/>
-          <w:szCs w:val="20"/>
+          <w:sz w:val="22"/>
+          <w:szCs w:val="22"/>
+        </w:rPr>
+        <w:t>BMC Bioinformatics</w:t>
+      </w:r>
+      <w:r>
+        <w:rPr>
+          <w:rFonts w:ascii="Times" w:hAnsi="Times" w:cs="Helvetica"/>
+          <w:sz w:val="22"/>
+          <w:szCs w:val="22"/>
+        </w:rPr>
+        <w:t xml:space="preserve"> </w:t>
+      </w:r>
+      <w:r>
+        <w:rPr>
+          <w:rFonts w:ascii="Times" w:hAnsi="Times" w:cs="Helvetica"/>
+          <w:b/>
+          <w:bCs/>
+          <w:sz w:val="22"/>
+          <w:szCs w:val="22"/>
+        </w:rPr>
+        <w:t>12</w:t>
+      </w:r>
+      <w:r>
+        <w:rPr>
+          <w:rFonts w:ascii="Times" w:hAnsi="Times" w:cs="Helvetica"/>
+          <w:sz w:val="22"/>
+          <w:szCs w:val="22"/>
+        </w:rPr>
+        <w:t>, 176-176 (2011).</w:t>
+      </w:r>
+    </w:p>
+    <w:p>
+      <w:pPr>
+        <w:tabs>
+          <w:tab w:val="left" w:pos="916"/>
+          <w:tab w:val="left" w:pos="1832"/>
+          <w:tab w:val="left" w:pos="2748"/>
+          <w:tab w:val="left" w:pos="3664"/>
+          <w:tab w:val="left" w:pos="4580"/>
+          <w:tab w:val="left" w:pos="5496"/>
+          <w:tab w:val="left" w:pos="6412"/>
+          <w:tab w:val="left" w:pos="7328"/>
+          <w:tab w:val="left" w:pos="8244"/>
+          <w:tab w:val="left" w:pos="9160"/>
+          <w:tab w:val="left" w:pos="10076"/>
+          <w:tab w:val="left" w:pos="10992"/>
+          <w:tab w:val="left" w:pos="11908"/>
+          <w:tab w:val="left" w:pos="12824"/>
+          <w:tab w:val="left" w:pos="13740"/>
+          <w:tab w:val="left" w:pos="14656"/>
+        </w:tabs>
+        <w:rPr>
+          <w:rFonts w:ascii="Times" w:eastAsiaTheme="minorHAnsi" w:hAnsi="Times"/>
+          <w:sz w:val="22"/>
+          <w:szCs w:val="22"/>
+        </w:rPr>
+      </w:pPr>
+    </w:p>
+    <w:p>
+      <w:pPr>
+        <w:pStyle w:val="ListParagraph"/>
+        <w:numPr>
+          <w:ilvl w:val="0"/>
+          <w:numId w:val="6"/>
+        </w:numPr>
+        <w:tabs>
+          <w:tab w:val="left" w:pos="916"/>
+          <w:tab w:val="left" w:pos="1832"/>
+          <w:tab w:val="left" w:pos="2748"/>
+          <w:tab w:val="left" w:pos="3664"/>
+          <w:tab w:val="left" w:pos="4580"/>
+          <w:tab w:val="left" w:pos="5496"/>
+          <w:tab w:val="left" w:pos="6412"/>
+          <w:tab w:val="left" w:pos="7328"/>
+          <w:tab w:val="left" w:pos="8244"/>
+          <w:tab w:val="left" w:pos="9160"/>
+          <w:tab w:val="left" w:pos="10076"/>
+          <w:tab w:val="left" w:pos="10992"/>
+          <w:tab w:val="left" w:pos="11908"/>
+          <w:tab w:val="left" w:pos="12824"/>
+          <w:tab w:val="left" w:pos="13740"/>
+          <w:tab w:val="left" w:pos="14656"/>
+        </w:tabs>
+        <w:rPr>
+          <w:rFonts w:ascii="Times" w:eastAsiaTheme="minorHAnsi" w:hAnsi="Times" w:cs="Times New Roman"/>
+          <w:sz w:val="22"/>
+          <w:szCs w:val="22"/>
+        </w:rPr>
+      </w:pPr>
+      <w:r>
+        <w:rPr>
+          <w:rFonts w:ascii="Times" w:hAnsi="Times" w:cs="Times New Roman"/>
+          <w:sz w:val="22"/>
+          <w:szCs w:val="22"/>
+        </w:rPr>
+        <w:t xml:space="preserve"> </w:t>
+      </w:r>
+      <w:r>
+        <w:rPr>
+          <w:rFonts w:ascii="Times" w:hAnsi="Times" w:cs="Helvetica"/>
+          <w:sz w:val="22"/>
+          <w:szCs w:val="22"/>
+        </w:rPr>
+        <w:t>S. Paley</w:t>
+      </w:r>
+      <w:r>
+        <w:rPr>
+          <w:rFonts w:ascii="Times" w:hAnsi="Times" w:cs="Helvetica"/>
+          <w:i/>
+          <w:iCs/>
+          <w:sz w:val="22"/>
+          <w:szCs w:val="22"/>
+        </w:rPr>
+        <w:t xml:space="preserve"> et al.</w:t>
+      </w:r>
+      <w:r>
+        <w:rPr>
+          <w:rFonts w:ascii="Times" w:hAnsi="Times" w:cs="Helvetica"/>
+          <w:sz w:val="22"/>
+          <w:szCs w:val="22"/>
+        </w:rPr>
+        <w:t xml:space="preserve">, The </w:t>
+      </w:r>
+      <w:proofErr w:type="spellStart"/>
+      <w:r>
+        <w:rPr>
+          <w:rFonts w:ascii="Times" w:hAnsi="Times" w:cs="Helvetica"/>
+          <w:sz w:val="22"/>
+          <w:szCs w:val="22"/>
+        </w:rPr>
+        <w:t>Omics</w:t>
+      </w:r>
+      <w:proofErr w:type="spellEnd"/>
+      <w:r>
+        <w:rPr>
+          <w:rFonts w:ascii="Times" w:hAnsi="Times" w:cs="Helvetica"/>
+          <w:sz w:val="22"/>
+          <w:szCs w:val="22"/>
+        </w:rPr>
+        <w:t xml:space="preserve"> Dashboard for interactive exploration of gene-expression data. </w:t>
+      </w:r>
+      <w:r>
+        <w:rPr>
+          <w:rFonts w:ascii="Times" w:hAnsi="Times" w:cs="Helvetica"/>
+          <w:i/>
+          <w:iCs/>
+          <w:sz w:val="22"/>
+          <w:szCs w:val="22"/>
+        </w:rPr>
+        <w:t>Nucleic Acids Research</w:t>
+      </w:r>
+      <w:r>
+        <w:rPr>
+          <w:rFonts w:ascii="Times" w:hAnsi="Times" w:cs="Helvetica"/>
+          <w:sz w:val="22"/>
+          <w:szCs w:val="22"/>
+        </w:rPr>
+        <w:t>, gkx910-gkx910 (2017).</w:t>
+      </w:r>
+    </w:p>
+    <w:p>
+      <w:pPr>
+        <w:tabs>
+          <w:tab w:val="left" w:pos="916"/>
+          <w:tab w:val="left" w:pos="1832"/>
+          <w:tab w:val="left" w:pos="2748"/>
+          <w:tab w:val="left" w:pos="3664"/>
+          <w:tab w:val="left" w:pos="4580"/>
+          <w:tab w:val="left" w:pos="5496"/>
+          <w:tab w:val="left" w:pos="6412"/>
+          <w:tab w:val="left" w:pos="7328"/>
+          <w:tab w:val="left" w:pos="8244"/>
+          <w:tab w:val="left" w:pos="9160"/>
+          <w:tab w:val="left" w:pos="10076"/>
+          <w:tab w:val="left" w:pos="10992"/>
+          <w:tab w:val="left" w:pos="11908"/>
+          <w:tab w:val="left" w:pos="12824"/>
+          <w:tab w:val="left" w:pos="13740"/>
+          <w:tab w:val="left" w:pos="14656"/>
+        </w:tabs>
+        <w:rPr>
+          <w:rFonts w:ascii="Times" w:eastAsiaTheme="minorHAnsi" w:hAnsi="Times"/>
+          <w:sz w:val="22"/>
+          <w:szCs w:val="22"/>
+        </w:rPr>
+      </w:pPr>
+    </w:p>
+    <w:p>
+      <w:pPr>
+        <w:tabs>
+          <w:tab w:val="left" w:pos="916"/>
+          <w:tab w:val="left" w:pos="1832"/>
+          <w:tab w:val="left" w:pos="2748"/>
+          <w:tab w:val="left" w:pos="3664"/>
+          <w:tab w:val="left" w:pos="4580"/>
+          <w:tab w:val="left" w:pos="5496"/>
+          <w:tab w:val="left" w:pos="6412"/>
+          <w:tab w:val="left" w:pos="7328"/>
+          <w:tab w:val="left" w:pos="8244"/>
+          <w:tab w:val="left" w:pos="9160"/>
+          <w:tab w:val="left" w:pos="10076"/>
+          <w:tab w:val="left" w:pos="10992"/>
+          <w:tab w:val="left" w:pos="11908"/>
+          <w:tab w:val="left" w:pos="12824"/>
+          <w:tab w:val="left" w:pos="13740"/>
+          <w:tab w:val="left" w:pos="14656"/>
+        </w:tabs>
+        <w:jc w:val="both"/>
+        <w:rPr>
+          <w:rFonts w:ascii="Times" w:hAnsi="Times"/>
+          <w:sz w:val="22"/>
+          <w:szCs w:val="22"/>
+          <w:vertAlign w:val="superscript"/>
+        </w:rPr>
+      </w:pPr>
+    </w:p>
+    <w:p>
+      <w:pPr>
+        <w:pStyle w:val="ListParagraph"/>
+        <w:numPr>
+          <w:ilvl w:val="0"/>
+          <w:numId w:val="6"/>
+        </w:numPr>
+        <w:tabs>
+          <w:tab w:val="left" w:pos="916"/>
+          <w:tab w:val="left" w:pos="1832"/>
+          <w:tab w:val="left" w:pos="2748"/>
+          <w:tab w:val="left" w:pos="3664"/>
+          <w:tab w:val="left" w:pos="4580"/>
+          <w:tab w:val="left" w:pos="5496"/>
+          <w:tab w:val="left" w:pos="6412"/>
+          <w:tab w:val="left" w:pos="7328"/>
+          <w:tab w:val="left" w:pos="8244"/>
+          <w:tab w:val="left" w:pos="9160"/>
+          <w:tab w:val="left" w:pos="10076"/>
+          <w:tab w:val="left" w:pos="10992"/>
+          <w:tab w:val="left" w:pos="11908"/>
+          <w:tab w:val="left" w:pos="12824"/>
+          <w:tab w:val="left" w:pos="13740"/>
+          <w:tab w:val="left" w:pos="14656"/>
+        </w:tabs>
+        <w:jc w:val="both"/>
+        <w:rPr>
+          <w:rFonts w:ascii="Times" w:eastAsiaTheme="minorHAnsi" w:hAnsi="Times"/>
+          <w:sz w:val="22"/>
+          <w:szCs w:val="22"/>
+        </w:rPr>
+      </w:pPr>
+      <w:r>
+        <w:rPr>
+          <w:rFonts w:ascii="Times" w:hAnsi="Times" w:cs="Helvetica"/>
+          <w:sz w:val="22"/>
+          <w:szCs w:val="22"/>
+        </w:rPr>
+        <w:t xml:space="preserve">M. Travers, S. M. Paley, J. </w:t>
+      </w:r>
+      <w:proofErr w:type="spellStart"/>
+      <w:r>
+        <w:rPr>
+          <w:rFonts w:ascii="Times" w:hAnsi="Times" w:cs="Helvetica"/>
+          <w:sz w:val="22"/>
+          <w:szCs w:val="22"/>
+        </w:rPr>
+        <w:t>Shrager</w:t>
+      </w:r>
+      <w:proofErr w:type="spellEnd"/>
+      <w:r>
+        <w:rPr>
+          <w:rFonts w:ascii="Times" w:hAnsi="Times" w:cs="Helvetica"/>
+          <w:sz w:val="22"/>
+          <w:szCs w:val="22"/>
+        </w:rPr>
+        <w:t xml:space="preserve">, T. A. Holland, P. D. Karp, </w:t>
+      </w:r>
+      <w:proofErr w:type="gramStart"/>
+      <w:r>
+        <w:rPr>
+          <w:rFonts w:ascii="Times" w:hAnsi="Times" w:cs="Helvetica"/>
+          <w:sz w:val="22"/>
+          <w:szCs w:val="22"/>
+        </w:rPr>
+        <w:t>Groups</w:t>
+      </w:r>
+      <w:proofErr w:type="gramEnd"/>
+      <w:r>
+        <w:rPr>
+          <w:rFonts w:ascii="Times" w:hAnsi="Times" w:cs="Helvetica"/>
+          <w:sz w:val="22"/>
+          <w:szCs w:val="22"/>
+        </w:rPr>
+        <w:t xml:space="preserve">: knowledge spreadsheets for symbolic </w:t>
+      </w:r>
+      <w:proofErr w:type="spellStart"/>
+      <w:r>
+        <w:rPr>
+          <w:rFonts w:ascii="Times" w:hAnsi="Times" w:cs="Helvetica"/>
+          <w:sz w:val="22"/>
+          <w:szCs w:val="22"/>
+        </w:rPr>
+        <w:t>biocomputing</w:t>
+      </w:r>
+      <w:proofErr w:type="spellEnd"/>
+      <w:r>
+        <w:rPr>
+          <w:rFonts w:ascii="Times" w:hAnsi="Times" w:cs="Helvetica"/>
+          <w:sz w:val="22"/>
+          <w:szCs w:val="22"/>
+        </w:rPr>
+        <w:t xml:space="preserve">. </w:t>
+      </w:r>
+      <w:r>
+        <w:rPr>
+          <w:rFonts w:ascii="Times" w:hAnsi="Times" w:cs="Helvetica"/>
+          <w:i/>
+          <w:iCs/>
+          <w:sz w:val="22"/>
+          <w:szCs w:val="22"/>
+        </w:rPr>
+        <w:t xml:space="preserve">Database: The Journal of Biological Databases and </w:t>
+      </w:r>
+      <w:proofErr w:type="spellStart"/>
+      <w:r>
+        <w:rPr>
+          <w:rFonts w:ascii="Times" w:hAnsi="Times" w:cs="Helvetica"/>
+          <w:i/>
+          <w:iCs/>
+          <w:sz w:val="22"/>
+          <w:szCs w:val="22"/>
         </w:rPr>
         <w:t>Curation</w:t>
       </w:r>
@@ -2195,8 +2328,8 @@
       <w:r>
         <w:rPr>
           <w:rFonts w:ascii="Times" w:hAnsi="Times" w:cs="Helvetica"/>
-          <w:sz w:val="20"/>
-          <w:szCs w:val="20"/>
+          <w:sz w:val="22"/>
+          <w:szCs w:val="22"/>
         </w:rPr>
         <w:t xml:space="preserve"> </w:t>
       </w:r>
@@ -2205,22 +2338,24 @@
           <w:rFonts w:ascii="Times" w:hAnsi="Times" w:cs="Helvetica"/>
           <w:b/>
           <w:bCs/>
-          <w:sz w:val="20"/>
-          <w:szCs w:val="20"/>
+          <w:sz w:val="22"/>
+          <w:szCs w:val="22"/>
         </w:rPr>
         <w:t>2013</w:t>
       </w:r>
       <w:r>
         <w:rPr>
           <w:rFonts w:ascii="Times" w:hAnsi="Times" w:cs="Helvetica"/>
-          <w:sz w:val="20"/>
-          <w:szCs w:val="20"/>
+          <w:sz w:val="22"/>
+          <w:szCs w:val="22"/>
         </w:rPr>
         <w:t>, bat061 (2013</w:t>
       </w:r>
       <w:r>
         <w:rPr>
           <w:rFonts w:ascii="Helvetica" w:hAnsi="Helvetica" w:cs="Helvetica"/>
+          <w:sz w:val="22"/>
+          <w:szCs w:val="22"/>
         </w:rPr>
         <w:t>)</w:t>
       </w:r>
@@ -2882,6 +3017,92 @@
     </w:lvl>
   </w:abstractNum>
   <w:abstractNum w:abstractNumId="4">
+    <w:nsid w:val="44B80AFD"/>
+    <w:multiLevelType w:val="hybridMultilevel"/>
+    <w:tmpl w:val="8744E31E"/>
+    <w:lvl w:ilvl="0" w:tplc="0409000F">
+      <w:start w:val="1"/>
+      <w:numFmt w:val="decimal"/>
+      <w:lvlText w:val="%1."/>
+      <w:lvlJc w:val="left"/>
+      <w:pPr>
+        <w:ind w:left="360" w:hanging="360"/>
+      </w:pPr>
+    </w:lvl>
+    <w:lvl w:ilvl="1" w:tplc="04090019" w:tentative="1">
+      <w:start w:val="1"/>
+      <w:numFmt w:val="lowerLetter"/>
+      <w:lvlText w:val="%2."/>
+      <w:lvlJc w:val="left"/>
+      <w:pPr>
+        <w:ind w:left="1080" w:hanging="360"/>
+      </w:pPr>
+    </w:lvl>
+    <w:lvl w:ilvl="2" w:tplc="0409001B" w:tentative="1">
+      <w:start w:val="1"/>
+      <w:numFmt w:val="lowerRoman"/>
+      <w:lvlText w:val="%3."/>
+      <w:lvlJc w:val="right"/>
+      <w:pPr>
+        <w:ind w:left="1800" w:hanging="180"/>
+      </w:pPr>
+    </w:lvl>
+    <w:lvl w:ilvl="3" w:tplc="0409000F" w:tentative="1">
+      <w:start w:val="1"/>
+      <w:numFmt w:val="decimal"/>
+      <w:lvlText w:val="%4."/>
+      <w:lvlJc w:val="left"/>
+      <w:pPr>
+        <w:ind w:left="2520" w:hanging="360"/>
+      </w:pPr>
+    </w:lvl>
+    <w:lvl w:ilvl="4" w:tplc="04090019" w:tentative="1">
+      <w:start w:val="1"/>
+      <w:numFmt w:val="lowerLetter"/>
+      <w:lvlText w:val="%5."/>
+      <w:lvlJc w:val="left"/>
+      <w:pPr>
+        <w:ind w:left="3240" w:hanging="360"/>
+      </w:pPr>
+    </w:lvl>
+    <w:lvl w:ilvl="5" w:tplc="0409001B" w:tentative="1">
+      <w:start w:val="1"/>
+      <w:numFmt w:val="lowerRoman"/>
+      <w:lvlText w:val="%6."/>
+      <w:lvlJc w:val="right"/>
+      <w:pPr>
+        <w:ind w:left="3960" w:hanging="180"/>
+      </w:pPr>
+    </w:lvl>
+    <w:lvl w:ilvl="6" w:tplc="0409000F" w:tentative="1">
+      <w:start w:val="1"/>
+      <w:numFmt w:val="decimal"/>
+      <w:lvlText w:val="%7."/>
+      <w:lvlJc w:val="left"/>
+      <w:pPr>
+        <w:ind w:left="4680" w:hanging="360"/>
+      </w:pPr>
+    </w:lvl>
+    <w:lvl w:ilvl="7" w:tplc="04090019" w:tentative="1">
+      <w:start w:val="1"/>
+      <w:numFmt w:val="lowerLetter"/>
+      <w:lvlText w:val="%8."/>
+      <w:lvlJc w:val="left"/>
+      <w:pPr>
+        <w:ind w:left="5400" w:hanging="360"/>
+      </w:pPr>
+    </w:lvl>
+    <w:lvl w:ilvl="8" w:tplc="0409001B" w:tentative="1">
+      <w:start w:val="1"/>
+      <w:numFmt w:val="lowerRoman"/>
+      <w:lvlText w:val="%9."/>
+      <w:lvlJc w:val="right"/>
+      <w:pPr>
+        <w:ind w:left="6120" w:hanging="180"/>
+      </w:pPr>
+    </w:lvl>
+  </w:abstractNum>
+  <w:abstractNum w:abstractNumId="5">
     <w:nsid w:val="63771B78"/>
     <w:multiLevelType w:val="multilevel"/>
     <w:tmpl w:val="1B46D07A"/>
@@ -3037,13 +3258,16 @@
     <w:abstractNumId w:val="1"/>
   </w:num>
   <w:num w:numId="3">
-    <w:abstractNumId w:val="4"/>
+    <w:abstractNumId w:val="5"/>
   </w:num>
   <w:num w:numId="4">
     <w:abstractNumId w:val="2"/>
   </w:num>
   <w:num w:numId="5">
     <w:abstractNumId w:val="3"/>
+  </w:num>
+  <w:num w:numId="6">
+    <w:abstractNumId w:val="4"/>
   </w:num>
 </w:numbering>
 </file>
@@ -3439,6 +3663,17 @@
       <w:u w:val="single"/>
     </w:rPr>
   </w:style>
+  <w:style w:type="paragraph" w:styleId="ListParagraph">
+    <w:name w:val="List Paragraph"/>
+    <w:basedOn w:val="Normal"/>
+    <w:uiPriority w:val="34"/>
+    <w:qFormat/>
+    <w:rsid w:val="007B11DA"/>
+    <w:pPr>
+      <w:ind w:left="720"/>
+      <w:contextualSpacing/>
+    </w:pPr>
+  </w:style>
 </w:styles>
 </file>
 
@@ -3833,6 +4068,17 @@
       <w:u w:val="single"/>
     </w:rPr>
   </w:style>
+  <w:style w:type="paragraph" w:styleId="ListParagraph">
+    <w:name w:val="List Paragraph"/>
+    <w:basedOn w:val="Normal"/>
+    <w:uiPriority w:val="34"/>
+    <w:qFormat/>
+    <w:rsid w:val="007B11DA"/>
+    <w:pPr>
+      <w:ind w:left="720"/>
+      <w:contextualSpacing/>
+    </w:pPr>
+  </w:style>
 </w:styles>
 </file>
 
@@ -4161,7 +4407,7 @@
 </file>
 
 <file path=customXml/itemProps1.xml><?xml version="1.0" encoding="utf-8"?>
-<ds:datastoreItem xmlns:ds="http://schemas.openxmlformats.org/officeDocument/2006/customXml" ds:itemID="{3DDC101D-E4D5-C443-8257-7E84639847E6}">
+<ds:datastoreItem xmlns:ds="http://schemas.openxmlformats.org/officeDocument/2006/customXml" ds:itemID="{E22C3DF1-7D69-DD4A-AF0A-7010D5B1AD11}">
   <ds:schemaRefs>
     <ds:schemaRef ds:uri="http://schemas.openxmlformats.org/officeDocument/2006/bibliography"/>
   </ds:schemaRefs>

</xml_diff>